<commit_message>
Fixed Formatting and spelling/phrasing mistakes
</commit_message>
<xml_diff>
--- a/الفصل الأول.docx
+++ b/الفصل الأول.docx
@@ -8,22 +8,24 @@
         <w:jc w:val="center"/>
         <w:rPr>
           <w:rStyle w:val="fontstyle01"/>
-          <w:rFonts w:asciiTheme="majorBidi" w:hAnsiTheme="majorBidi" w:cstheme="majorBidi" w:hint="cs"/>
+          <w:rFonts w:asciiTheme="minorHAnsi" w:hAnsiTheme="minorHAnsi" w:cstheme="minorHAnsi"/>
           <w:b/>
           <w:bCs/>
           <w:sz w:val="36"/>
           <w:szCs w:val="36"/>
-          <w:rtl/>
-        </w:rPr>
-      </w:pPr>
-      <w:r>
-        <w:rPr>
-          <w:rStyle w:val="fontstyle01"/>
-          <w:rFonts w:asciiTheme="majorBidi" w:hAnsiTheme="majorBidi" w:cstheme="majorBidi" w:hint="cs"/>
+          <w:u w:val="single"/>
+          <w:rtl/>
+        </w:rPr>
+      </w:pPr>
+      <w:r>
+        <w:rPr>
+          <w:rStyle w:val="fontstyle01"/>
+          <w:rFonts w:asciiTheme="minorHAnsi" w:hAnsiTheme="minorHAnsi" w:cstheme="minorHAnsi"/>
           <w:b/>
           <w:bCs/>
           <w:sz w:val="36"/>
           <w:szCs w:val="36"/>
+          <w:u w:val="single"/>
           <w:rtl/>
         </w:rPr>
         <w:t>رصد حركة المرور باستخدام الرؤية بالحاسوب</w:t>
@@ -46,7 +48,7 @@
         <w:bidi/>
         <w:rPr>
           <w:rStyle w:val="fontstyle01"/>
-          <w:rFonts w:asciiTheme="majorBidi" w:hAnsiTheme="majorBidi" w:cstheme="majorBidi" w:hint="cs"/>
+          <w:rFonts w:asciiTheme="majorBidi" w:hAnsiTheme="majorBidi" w:cstheme="majorBidi"/>
           <w:sz w:val="32"/>
           <w:szCs w:val="32"/>
           <w:rtl/>
@@ -58,7 +60,7 @@
         <w:bidi/>
         <w:rPr>
           <w:rStyle w:val="fontstyle01"/>
-          <w:rFonts w:asciiTheme="majorBidi" w:hAnsiTheme="majorBidi" w:cstheme="majorBidi" w:hint="cs"/>
+          <w:rFonts w:asciiTheme="majorBidi" w:hAnsiTheme="majorBidi" w:cstheme="majorBidi"/>
           <w:sz w:val="32"/>
           <w:szCs w:val="32"/>
           <w:rtl/>
@@ -70,7 +72,7 @@
         <w:bidi/>
         <w:rPr>
           <w:rStyle w:val="fontstyle01"/>
-          <w:rFonts w:asciiTheme="majorBidi" w:hAnsiTheme="majorBidi" w:cstheme="majorBidi" w:hint="cs"/>
+          <w:rFonts w:asciiTheme="majorBidi" w:hAnsiTheme="majorBidi" w:cstheme="majorBidi"/>
           <w:sz w:val="32"/>
           <w:szCs w:val="32"/>
           <w:rtl/>
@@ -82,7 +84,7 @@
         <w:bidi/>
         <w:rPr>
           <w:rStyle w:val="fontstyle01"/>
-          <w:rFonts w:asciiTheme="majorBidi" w:hAnsiTheme="majorBidi" w:cstheme="majorBidi" w:hint="cs"/>
+          <w:rFonts w:asciiTheme="majorBidi" w:hAnsiTheme="majorBidi" w:cstheme="majorBidi"/>
           <w:sz w:val="32"/>
           <w:szCs w:val="32"/>
           <w:rtl/>
@@ -94,7 +96,7 @@
         <w:bidi/>
         <w:rPr>
           <w:rStyle w:val="fontstyle01"/>
-          <w:rFonts w:asciiTheme="majorBidi" w:hAnsiTheme="majorBidi" w:cstheme="majorBidi" w:hint="cs"/>
+          <w:rFonts w:asciiTheme="majorBidi" w:hAnsiTheme="majorBidi" w:cstheme="majorBidi"/>
           <w:sz w:val="32"/>
           <w:szCs w:val="32"/>
           <w:rtl/>
@@ -106,7 +108,7 @@
         <w:bidi/>
         <w:rPr>
           <w:rStyle w:val="fontstyle01"/>
-          <w:rFonts w:asciiTheme="majorBidi" w:hAnsiTheme="majorBidi" w:cstheme="majorBidi" w:hint="cs"/>
+          <w:rFonts w:asciiTheme="majorBidi" w:hAnsiTheme="majorBidi" w:cstheme="majorBidi"/>
           <w:sz w:val="32"/>
           <w:szCs w:val="32"/>
           <w:rtl/>
@@ -118,7 +120,7 @@
         <w:bidi/>
         <w:rPr>
           <w:rStyle w:val="fontstyle01"/>
-          <w:rFonts w:asciiTheme="majorBidi" w:hAnsiTheme="majorBidi" w:cstheme="majorBidi" w:hint="cs"/>
+          <w:rFonts w:asciiTheme="majorBidi" w:hAnsiTheme="majorBidi" w:cstheme="majorBidi"/>
           <w:sz w:val="32"/>
           <w:szCs w:val="32"/>
           <w:rtl/>
@@ -130,7 +132,7 @@
         <w:bidi/>
         <w:rPr>
           <w:rStyle w:val="fontstyle01"/>
-          <w:rFonts w:asciiTheme="majorBidi" w:hAnsiTheme="majorBidi" w:cstheme="majorBidi" w:hint="cs"/>
+          <w:rFonts w:asciiTheme="majorBidi" w:hAnsiTheme="majorBidi" w:cstheme="majorBidi"/>
           <w:sz w:val="32"/>
           <w:szCs w:val="32"/>
           <w:rtl/>
@@ -142,7 +144,7 @@
         <w:bidi/>
         <w:rPr>
           <w:rStyle w:val="fontstyle01"/>
-          <w:rFonts w:asciiTheme="majorBidi" w:hAnsiTheme="majorBidi" w:cstheme="majorBidi" w:hint="cs"/>
+          <w:rFonts w:asciiTheme="majorBidi" w:hAnsiTheme="majorBidi" w:cstheme="majorBidi"/>
           <w:sz w:val="32"/>
           <w:szCs w:val="32"/>
           <w:rtl/>
@@ -154,7 +156,7 @@
         <w:bidi/>
         <w:rPr>
           <w:rStyle w:val="fontstyle01"/>
-          <w:rFonts w:asciiTheme="majorBidi" w:hAnsiTheme="majorBidi" w:cstheme="majorBidi" w:hint="cs"/>
+          <w:rFonts w:asciiTheme="majorBidi" w:hAnsiTheme="majorBidi" w:cstheme="majorBidi"/>
           <w:sz w:val="32"/>
           <w:szCs w:val="32"/>
           <w:rtl/>
@@ -166,7 +168,7 @@
         <w:bidi/>
         <w:rPr>
           <w:rStyle w:val="fontstyle01"/>
-          <w:rFonts w:asciiTheme="majorBidi" w:hAnsiTheme="majorBidi" w:cstheme="majorBidi" w:hint="cs"/>
+          <w:rFonts w:asciiTheme="majorBidi" w:hAnsiTheme="majorBidi" w:cstheme="majorBidi"/>
           <w:sz w:val="32"/>
           <w:szCs w:val="32"/>
           <w:rtl/>
@@ -178,7 +180,7 @@
         <w:bidi/>
         <w:rPr>
           <w:rStyle w:val="fontstyle01"/>
-          <w:rFonts w:asciiTheme="majorBidi" w:hAnsiTheme="majorBidi" w:cstheme="majorBidi" w:hint="cs"/>
+          <w:rFonts w:asciiTheme="majorBidi" w:hAnsiTheme="majorBidi" w:cstheme="majorBidi"/>
           <w:sz w:val="32"/>
           <w:szCs w:val="32"/>
           <w:rtl/>
@@ -190,7 +192,7 @@
         <w:bidi/>
         <w:rPr>
           <w:rStyle w:val="fontstyle01"/>
-          <w:rFonts w:asciiTheme="majorBidi" w:hAnsiTheme="majorBidi" w:cstheme="majorBidi" w:hint="cs"/>
+          <w:rFonts w:asciiTheme="majorBidi" w:hAnsiTheme="majorBidi" w:cstheme="majorBidi"/>
           <w:sz w:val="32"/>
           <w:szCs w:val="32"/>
           <w:rtl/>
@@ -202,7 +204,7 @@
         <w:bidi/>
         <w:rPr>
           <w:rStyle w:val="fontstyle01"/>
-          <w:rFonts w:asciiTheme="majorBidi" w:hAnsiTheme="majorBidi" w:cstheme="majorBidi" w:hint="cs"/>
+          <w:rFonts w:asciiTheme="majorBidi" w:hAnsiTheme="majorBidi" w:cstheme="majorBidi"/>
           <w:sz w:val="32"/>
           <w:szCs w:val="32"/>
           <w:rtl/>
@@ -214,7 +216,7 @@
         <w:bidi/>
         <w:rPr>
           <w:rStyle w:val="fontstyle01"/>
-          <w:rFonts w:asciiTheme="majorBidi" w:hAnsiTheme="majorBidi" w:cstheme="majorBidi" w:hint="cs"/>
+          <w:rFonts w:asciiTheme="majorBidi" w:hAnsiTheme="majorBidi" w:cstheme="majorBidi"/>
           <w:sz w:val="32"/>
           <w:szCs w:val="32"/>
           <w:rtl/>
@@ -226,7 +228,7 @@
         <w:bidi/>
         <w:rPr>
           <w:rStyle w:val="fontstyle01"/>
-          <w:rFonts w:asciiTheme="majorBidi" w:hAnsiTheme="majorBidi" w:cstheme="majorBidi" w:hint="cs"/>
+          <w:rFonts w:asciiTheme="majorBidi" w:hAnsiTheme="majorBidi" w:cstheme="majorBidi"/>
           <w:sz w:val="32"/>
           <w:szCs w:val="32"/>
           <w:rtl/>
@@ -238,7 +240,7 @@
         <w:bidi/>
         <w:rPr>
           <w:rStyle w:val="fontstyle01"/>
-          <w:rFonts w:asciiTheme="majorBidi" w:hAnsiTheme="majorBidi" w:cstheme="majorBidi" w:hint="cs"/>
+          <w:rFonts w:asciiTheme="majorBidi" w:hAnsiTheme="majorBidi" w:cstheme="majorBidi"/>
           <w:sz w:val="32"/>
           <w:szCs w:val="32"/>
           <w:rtl/>
@@ -250,7 +252,7 @@
         <w:bidi/>
         <w:rPr>
           <w:rStyle w:val="fontstyle01"/>
-          <w:rFonts w:asciiTheme="majorBidi" w:hAnsiTheme="majorBidi" w:cstheme="majorBidi" w:hint="cs"/>
+          <w:rFonts w:asciiTheme="majorBidi" w:hAnsiTheme="majorBidi" w:cstheme="majorBidi"/>
           <w:sz w:val="32"/>
           <w:szCs w:val="32"/>
           <w:rtl/>
@@ -262,7 +264,7 @@
         <w:bidi/>
         <w:rPr>
           <w:rStyle w:val="fontstyle01"/>
-          <w:rFonts w:asciiTheme="majorBidi" w:hAnsiTheme="majorBidi" w:cstheme="majorBidi" w:hint="cs"/>
+          <w:rFonts w:asciiTheme="majorBidi" w:hAnsiTheme="majorBidi" w:cstheme="majorBidi"/>
           <w:sz w:val="32"/>
           <w:szCs w:val="32"/>
           <w:rtl/>
@@ -274,7 +276,7 @@
         <w:bidi/>
         <w:rPr>
           <w:rStyle w:val="fontstyle01"/>
-          <w:rFonts w:asciiTheme="majorBidi" w:hAnsiTheme="majorBidi" w:cstheme="majorBidi" w:hint="cs"/>
+          <w:rFonts w:asciiTheme="majorBidi" w:hAnsiTheme="majorBidi" w:cstheme="majorBidi"/>
           <w:sz w:val="32"/>
           <w:szCs w:val="32"/>
           <w:rtl/>
@@ -291,20 +293,24 @@
         <w:bidi/>
         <w:rPr>
           <w:rStyle w:val="fontstyle01"/>
+          <w:rFonts w:asciiTheme="majorBidi" w:hAnsiTheme="majorBidi" w:cstheme="majorBidi"/>
+          <w:b/>
+          <w:bCs/>
+          <w:sz w:val="32"/>
+          <w:szCs w:val="32"/>
+          <w:rtl/>
+        </w:rPr>
+      </w:pPr>
+      <w:r>
+        <w:rPr>
+          <w:rStyle w:val="fontstyle01"/>
           <w:rFonts w:asciiTheme="majorBidi" w:hAnsiTheme="majorBidi" w:cstheme="majorBidi" w:hint="cs"/>
+          <w:b/>
+          <w:bCs/>
           <w:sz w:val="32"/>
           <w:szCs w:val="32"/>
           <w:rtl/>
         </w:rPr>
-      </w:pPr>
-      <w:r>
-        <w:rPr>
-          <w:rStyle w:val="fontstyle01"/>
-          <w:rFonts w:asciiTheme="majorBidi" w:hAnsiTheme="majorBidi" w:cstheme="majorBidi" w:hint="cs"/>
-          <w:sz w:val="32"/>
-          <w:szCs w:val="32"/>
-          <w:rtl/>
-        </w:rPr>
         <w:t>المقدمة :</w:t>
       </w:r>
     </w:p>
@@ -372,7 +378,7 @@
           <w:rFonts w:asciiTheme="majorBidi" w:hAnsiTheme="majorBidi" w:cs="Times New Roman"/>
           <w:rtl/>
         </w:rPr>
-        <w:t xml:space="preserve">تسببت في نمو كبير في حركة المرور فيكل </w:t>
+        <w:t>تسببت في نمو كبير في حركة المرور في</w:t>
       </w:r>
       <w:r>
         <w:rPr>
@@ -380,6 +386,22 @@
           <w:rFonts w:asciiTheme="majorBidi" w:hAnsiTheme="majorBidi" w:cs="Times New Roman" w:hint="cs"/>
           <w:rtl/>
         </w:rPr>
+        <w:t xml:space="preserve"> </w:t>
+      </w:r>
+      <w:r>
+        <w:rPr>
+          <w:rStyle w:val="fontstyle01"/>
+          <w:rFonts w:asciiTheme="majorBidi" w:hAnsiTheme="majorBidi" w:cs="Times New Roman"/>
+          <w:rtl/>
+        </w:rPr>
+        <w:t xml:space="preserve">كل </w:t>
+      </w:r>
+      <w:r>
+        <w:rPr>
+          <w:rStyle w:val="fontstyle01"/>
+          <w:rFonts w:asciiTheme="majorBidi" w:hAnsiTheme="majorBidi" w:cs="Times New Roman" w:hint="cs"/>
+          <w:rtl/>
+        </w:rPr>
         <w:t xml:space="preserve">طريق من طرقات مدينة الخرطوم </w:t>
       </w:r>
       <w:r>
@@ -388,7 +410,7 @@
           <w:rFonts w:asciiTheme="majorBidi" w:hAnsiTheme="majorBidi" w:cs="Times New Roman"/>
           <w:rtl/>
         </w:rPr>
-        <w:t>. هذا ، بدوره ، يساهمإهدار الوقود الثمين والوقت الذي يؤدي إلى</w:t>
+        <w:t>. هذا</w:t>
       </w:r>
       <w:r>
         <w:rPr>
@@ -396,6 +418,54 @@
           <w:rFonts w:asciiTheme="majorBidi" w:hAnsiTheme="majorBidi" w:cs="Times New Roman"/>
           <w:rtl/>
         </w:rPr>
+        <w:t xml:space="preserve"> بدوره</w:t>
+      </w:r>
+      <w:r>
+        <w:rPr>
+          <w:rStyle w:val="fontstyle01"/>
+          <w:rFonts w:asciiTheme="majorBidi" w:hAnsiTheme="majorBidi" w:cs="Times New Roman" w:hint="cs"/>
+          <w:rtl/>
+        </w:rPr>
+        <w:t xml:space="preserve"> </w:t>
+      </w:r>
+      <w:r>
+        <w:rPr>
+          <w:rStyle w:val="fontstyle01"/>
+          <w:rFonts w:asciiTheme="majorBidi" w:hAnsiTheme="majorBidi" w:cs="Times New Roman"/>
+          <w:rtl/>
+        </w:rPr>
+        <w:t xml:space="preserve"> يساهم</w:t>
+      </w:r>
+      <w:r>
+        <w:rPr>
+          <w:rStyle w:val="fontstyle01"/>
+          <w:rFonts w:asciiTheme="majorBidi" w:hAnsiTheme="majorBidi" w:cs="Times New Roman" w:hint="cs"/>
+          <w:rtl/>
+        </w:rPr>
+        <w:t xml:space="preserve"> في </w:t>
+      </w:r>
+      <w:r>
+        <w:rPr>
+          <w:rStyle w:val="fontstyle01"/>
+          <w:rFonts w:asciiTheme="majorBidi" w:hAnsiTheme="majorBidi" w:cs="Times New Roman"/>
+          <w:rtl/>
+        </w:rPr>
+        <w:t>إهدار الوقود الثمين والوقت الذي يؤدي إلى</w:t>
+      </w:r>
+      <w:r>
+        <w:rPr>
+          <w:rStyle w:val="fontstyle01"/>
+          <w:rFonts w:asciiTheme="majorBidi" w:hAnsiTheme="majorBidi" w:cs="Times New Roman" w:hint="cs"/>
+          <w:rtl/>
+        </w:rPr>
+        <w:t xml:space="preserve"> </w:t>
+      </w:r>
+      <w:r>
+        <w:rPr>
+          <w:rStyle w:val="fontstyle01"/>
+          <w:rFonts w:asciiTheme="majorBidi" w:hAnsiTheme="majorBidi" w:cs="Times New Roman"/>
+          <w:rtl/>
+        </w:rPr>
         <w:t xml:space="preserve">نفاد </w:t>
       </w:r>
       <w:r>
@@ -462,7 +532,7 @@
           <w:rFonts w:asciiTheme="majorBidi" w:hAnsiTheme="majorBidi" w:cs="Times New Roman"/>
           <w:rtl/>
         </w:rPr>
-        <w:t xml:space="preserve">ق. من أجل التعامل مع هذاالمشكلة ، اقترح الباحثون العديد من الحلول. واحد منالنماذج المستخدمة حاليا هي </w:t>
+        <w:t>ق. من أجل التعامل مع هذ</w:t>
       </w:r>
       <w:r>
         <w:rPr>
@@ -470,6 +540,38 @@
           <w:rFonts w:asciiTheme="majorBidi" w:hAnsiTheme="majorBidi" w:cs="Times New Roman" w:hint="cs"/>
           <w:rtl/>
         </w:rPr>
+        <w:t xml:space="preserve">ه </w:t>
+      </w:r>
+      <w:r>
+        <w:rPr>
+          <w:rStyle w:val="fontstyle01"/>
+          <w:rFonts w:asciiTheme="majorBidi" w:hAnsiTheme="majorBidi" w:cs="Times New Roman"/>
+          <w:rtl/>
+        </w:rPr>
+        <w:t>المشكلة ، اقترح الباحثون العديد من الحلول. واحد من</w:t>
+      </w:r>
+      <w:r>
+        <w:rPr>
+          <w:rStyle w:val="fontstyle01"/>
+          <w:rFonts w:asciiTheme="majorBidi" w:hAnsiTheme="majorBidi" w:cs="Times New Roman" w:hint="cs"/>
+          <w:rtl/>
+        </w:rPr>
+        <w:t xml:space="preserve"> هذه </w:t>
+      </w:r>
+      <w:r>
+        <w:rPr>
+          <w:rStyle w:val="fontstyle01"/>
+          <w:rFonts w:asciiTheme="majorBidi" w:hAnsiTheme="majorBidi" w:cs="Times New Roman"/>
+          <w:rtl/>
+        </w:rPr>
+        <w:t xml:space="preserve">النماذج المستخدمة حاليا هي </w:t>
+      </w:r>
+      <w:r>
+        <w:rPr>
+          <w:rStyle w:val="fontstyle01"/>
+          <w:rFonts w:asciiTheme="majorBidi" w:hAnsiTheme="majorBidi" w:cs="Times New Roman" w:hint="cs"/>
+          <w:rtl/>
+        </w:rPr>
         <w:t xml:space="preserve">نظام اشارة المرور </w:t>
       </w:r>
       <w:r>
@@ -554,94 +656,259 @@
         <w:ind w:left="720"/>
         <w:rPr>
           <w:rStyle w:val="fontstyle01"/>
-          <w:rFonts w:asciiTheme="majorBidi" w:hAnsiTheme="majorBidi" w:cs="Times New Roman"/>
-        </w:rPr>
-      </w:pPr>
-      <w:r>
-        <w:rPr>
-          <w:rStyle w:val="fontstyle01"/>
           <w:rFonts w:asciiTheme="majorBidi" w:hAnsiTheme="majorBidi" w:cs="Times New Roman" w:hint="cs"/>
           <w:rtl/>
         </w:rPr>
-        <w:t>عندما نجد انفسنا داخل ازدحام ما نحاول جاهدين بالتخلص من ذالك الازدحام ولكن غياب المعلومة عننا وعن شرطة المرور يجعلنا نتخذ خيارات تأزم من عملية الازدحام وليس حلا له، هنا يأتي دور التغنيات الحديثة في حل مثل هذة المشاكل المروري .</w:t>
-      </w:r>
-    </w:p>
-    <w:p>
-      <w:pPr>
-        <w:ind w:left="720"/>
-        <w:jc w:val="right"/>
-        <w:rPr>
-          <w:rStyle w:val="fontstyle01"/>
-          <w:rFonts w:asciiTheme="majorBidi" w:hAnsiTheme="majorBidi" w:cs="Times New Roman"/>
-        </w:rPr>
-      </w:pPr>
+      </w:pPr>
+      <w:r>
+        <w:rPr>
+          <w:rStyle w:val="fontstyle01"/>
+          <w:rFonts w:asciiTheme="majorBidi" w:hAnsiTheme="majorBidi" w:cs="Times New Roman" w:hint="cs"/>
+          <w:rtl/>
+        </w:rPr>
+        <w:t>عندما نجد انفسنا داخل ازدحام ما نحاول جاهدين بالتخلص من ذلك الازدحام ولكن غياب المعلومة عنا وعن شرطة المرور يجعلنا نتخذ خيارات تأزم من عملية الازدحام ، هنا يأتي دور الت</w:t>
+      </w:r>
+      <w:r>
+        <w:rPr>
+          <w:rStyle w:val="fontstyle01"/>
+          <w:rFonts w:asciiTheme="majorBidi" w:hAnsiTheme="majorBidi" w:cs="Times New Roman" w:hint="cs"/>
+          <w:rtl/>
+        </w:rPr>
+        <w:t>ق</w:t>
+      </w:r>
+      <w:r>
+        <w:rPr>
+          <w:rStyle w:val="fontstyle01"/>
+          <w:rFonts w:asciiTheme="majorBidi" w:hAnsiTheme="majorBidi" w:cs="Times New Roman" w:hint="cs"/>
+          <w:rtl/>
+        </w:rPr>
+        <w:t>نيات الحديثة في حل مثل هذ</w:t>
+      </w:r>
+      <w:r>
+        <w:rPr>
+          <w:rStyle w:val="fontstyle01"/>
+          <w:rFonts w:asciiTheme="majorBidi" w:hAnsiTheme="majorBidi" w:cs="Times New Roman" w:hint="cs"/>
+          <w:rtl/>
+        </w:rPr>
+        <w:t>ه</w:t>
+      </w:r>
+      <w:r>
+        <w:rPr>
+          <w:rStyle w:val="fontstyle01"/>
+          <w:rFonts w:asciiTheme="majorBidi" w:hAnsiTheme="majorBidi" w:cs="Times New Roman" w:hint="cs"/>
+          <w:rtl/>
+        </w:rPr>
+        <w:t xml:space="preserve"> المشاكل المروري</w:t>
+      </w:r>
+      <w:r>
+        <w:rPr>
+          <w:rStyle w:val="fontstyle01"/>
+          <w:rFonts w:asciiTheme="majorBidi" w:hAnsiTheme="majorBidi" w:cs="Times New Roman" w:hint="cs"/>
+          <w:rtl/>
+        </w:rPr>
+        <w:t>ة</w:t>
+      </w:r>
+      <w:r>
+        <w:rPr>
+          <w:rStyle w:val="fontstyle01"/>
+          <w:rFonts w:asciiTheme="majorBidi" w:hAnsiTheme="majorBidi" w:cs="Times New Roman" w:hint="cs"/>
+          <w:rtl/>
+        </w:rPr>
+        <w:t xml:space="preserve"> .</w:t>
+      </w:r>
       <w:bookmarkStart w:id="0" w:name="_GoBack"/>
       <w:bookmarkEnd w:id="0"/>
     </w:p>
     <w:p>
       <w:pPr>
+        <w:pStyle w:val="ListParagraph"/>
+        <w:numPr>
+          <w:ilvl w:val="1"/>
+          <w:numId w:val="10"/>
+        </w:numPr>
+        <w:bidi/>
+        <w:rPr>
+          <w:rStyle w:val="fontstyle01"/>
+          <w:rFonts w:asciiTheme="majorBidi" w:hAnsiTheme="majorBidi" w:cstheme="majorBidi"/>
+          <w:b/>
+          <w:bCs/>
+          <w:sz w:val="32"/>
+          <w:szCs w:val="32"/>
+        </w:rPr>
+      </w:pPr>
+      <w:r>
+        <w:rPr>
+          <w:rStyle w:val="fontstyle01"/>
+          <w:rFonts w:asciiTheme="majorBidi" w:hAnsiTheme="majorBidi" w:cstheme="majorBidi"/>
+          <w:b/>
+          <w:bCs/>
+          <w:sz w:val="32"/>
+          <w:szCs w:val="32"/>
+          <w:rtl/>
+        </w:rPr>
+        <w:t>مشكلة البحث :</w:t>
+      </w:r>
+    </w:p>
+    <w:p>
+      <w:pPr>
+        <w:pStyle w:val="ListParagraph"/>
+        <w:bidi/>
         <w:ind w:left="720"/>
-        <w:jc w:val="right"/>
-        <w:rPr>
-          <w:rStyle w:val="CharAttribute7"/>
-          <w:rFonts w:asciiTheme="majorBidi" w:eastAsia="Batang" w:hAnsiTheme="majorBidi" w:cstheme="majorBidi"/>
-          <w:szCs w:val="32"/>
-          <w:rtl/>
-        </w:rPr>
-      </w:pPr>
-      <w:r>
-        <w:rPr>
-          <w:rStyle w:val="CharAttribute7"/>
-          <w:rFonts w:asciiTheme="majorBidi" w:eastAsia="Batang" w:hAnsiTheme="majorBidi" w:cstheme="majorBidi" w:hint="cs"/>
-          <w:szCs w:val="32"/>
-          <w:rtl/>
-        </w:rPr>
-        <w:t>1-</w:t>
-      </w:r>
-      <w:r>
-        <w:rPr>
-          <w:rStyle w:val="CharAttribute7"/>
-          <w:rFonts w:asciiTheme="majorBidi" w:eastAsia="Batang" w:hAnsiTheme="majorBidi" w:cstheme="majorBidi"/>
-          <w:b w:val="0"/>
-          <w:bCs/>
-          <w:szCs w:val="32"/>
-          <w:rtl/>
-        </w:rPr>
-        <w:t>2مشكلة</w:t>
-      </w:r>
-      <w:r>
-        <w:rPr>
-          <w:rStyle w:val="CharAttribute7"/>
-          <w:rFonts w:asciiTheme="majorBidi" w:eastAsia="Batang" w:hAnsiTheme="majorBidi" w:cstheme="majorBidi"/>
-          <w:b w:val="0"/>
-          <w:bCs/>
-          <w:szCs w:val="32"/>
-          <w:rtl/>
-        </w:rPr>
-        <w:t xml:space="preserve"> </w:t>
-      </w:r>
-      <w:r>
-        <w:rPr>
-          <w:rStyle w:val="CharAttribute7"/>
-          <w:rFonts w:asciiTheme="majorBidi" w:eastAsia="Batang" w:hAnsiTheme="majorBidi" w:cstheme="majorBidi"/>
-          <w:b w:val="0"/>
-          <w:bCs/>
-          <w:szCs w:val="32"/>
-          <w:rtl/>
-        </w:rPr>
-        <w:t>البحث</w:t>
-      </w:r>
-      <w:r>
-        <w:rPr>
-          <w:rStyle w:val="CharAttribute7"/>
-          <w:rFonts w:asciiTheme="majorBidi" w:eastAsia="Batang" w:hAnsiTheme="majorBidi" w:cstheme="majorBidi"/>
-          <w:b w:val="0"/>
-          <w:bCs/>
-          <w:szCs w:val="32"/>
-          <w:rtl/>
-        </w:rPr>
-        <w:t xml:space="preserve">:- </w:t>
-      </w:r>
+        <w:jc w:val="left"/>
+        <w:rPr>
+          <w:rStyle w:val="CharAttribute7"/>
+          <w:rFonts w:asciiTheme="majorBidi" w:eastAsia="Batang" w:hAnsiTheme="majorBidi" w:hint="cs"/>
+          <w:sz w:val="28"/>
+          <w:szCs w:val="28"/>
+          <w:rtl/>
+        </w:rPr>
+      </w:pPr>
+      <w:r>
+        <w:rPr>
+          <w:rStyle w:val="CharAttribute7"/>
+          <w:rFonts w:asciiTheme="majorBidi" w:eastAsia="Batang" w:hAnsiTheme="majorBidi" w:hint="cs"/>
+          <w:sz w:val="28"/>
+          <w:szCs w:val="28"/>
+          <w:rtl/>
+        </w:rPr>
+        <w:t>إ</w:t>
+      </w:r>
+      <w:r>
+        <w:rPr>
+          <w:rStyle w:val="CharAttribute7"/>
+          <w:rFonts w:asciiTheme="majorBidi" w:eastAsia="Batang" w:hAnsiTheme="majorBidi"/>
+          <w:sz w:val="28"/>
+          <w:szCs w:val="28"/>
+          <w:rtl/>
+        </w:rPr>
+        <w:t xml:space="preserve">ن مشكلة الزحمة في الطرقات </w:t>
+      </w:r>
+      <w:r>
+        <w:rPr>
+          <w:rStyle w:val="CharAttribute7"/>
+          <w:rFonts w:asciiTheme="majorBidi" w:eastAsia="Batang" w:hAnsiTheme="majorBidi" w:hint="cs"/>
+          <w:sz w:val="28"/>
+          <w:szCs w:val="28"/>
+          <w:rtl/>
+        </w:rPr>
+        <w:t xml:space="preserve">هي </w:t>
+      </w:r>
+      <w:r>
+        <w:rPr>
+          <w:rStyle w:val="CharAttribute7"/>
+          <w:rFonts w:asciiTheme="majorBidi" w:eastAsia="Batang" w:hAnsiTheme="majorBidi"/>
+          <w:sz w:val="28"/>
+          <w:szCs w:val="28"/>
+          <w:rtl/>
+        </w:rPr>
+        <w:t>مشكلة تعاني منها اغلب المدن الكبيرة التي تحتوي علي تعداد سكاني عالي ومنها مدينتنا الخرطوم التي تع</w:t>
+      </w:r>
+      <w:r>
+        <w:rPr>
+          <w:rStyle w:val="CharAttribute7"/>
+          <w:rFonts w:asciiTheme="majorBidi" w:eastAsia="Batang" w:hAnsiTheme="majorBidi" w:hint="cs"/>
+          <w:sz w:val="28"/>
+          <w:szCs w:val="28"/>
+          <w:rtl/>
+        </w:rPr>
+        <w:t>ا</w:t>
+      </w:r>
+      <w:r>
+        <w:rPr>
+          <w:rStyle w:val="CharAttribute7"/>
+          <w:rFonts w:asciiTheme="majorBidi" w:eastAsia="Batang" w:hAnsiTheme="majorBidi"/>
+          <w:sz w:val="28"/>
+          <w:szCs w:val="28"/>
+          <w:rtl/>
+        </w:rPr>
+        <w:t>ني في هذه الأيام من زحمة مروري</w:t>
+      </w:r>
+      <w:r>
+        <w:rPr>
+          <w:rStyle w:val="CharAttribute7"/>
+          <w:rFonts w:asciiTheme="majorBidi" w:eastAsia="Batang" w:hAnsiTheme="majorBidi" w:hint="cs"/>
+          <w:sz w:val="28"/>
+          <w:szCs w:val="28"/>
+          <w:rtl/>
+        </w:rPr>
+        <w:t>ة</w:t>
+      </w:r>
+      <w:r>
+        <w:rPr>
+          <w:rStyle w:val="CharAttribute7"/>
+          <w:rFonts w:asciiTheme="majorBidi" w:eastAsia="Batang" w:hAnsiTheme="majorBidi"/>
+          <w:sz w:val="28"/>
+          <w:szCs w:val="28"/>
+          <w:rtl/>
+        </w:rPr>
+        <w:t xml:space="preserve"> عالية تصعب علي شرطة المرور حلها .وعلي عكسنا تمام</w:t>
+      </w:r>
+      <w:r>
+        <w:rPr>
+          <w:rStyle w:val="CharAttribute7"/>
+          <w:rFonts w:asciiTheme="majorBidi" w:eastAsia="Batang" w:hAnsiTheme="majorBidi" w:hint="cs"/>
+          <w:sz w:val="28"/>
+          <w:szCs w:val="28"/>
+          <w:rtl/>
+        </w:rPr>
+        <w:t>ا</w:t>
+      </w:r>
+      <w:r>
+        <w:rPr>
+          <w:rStyle w:val="CharAttribute7"/>
+          <w:rFonts w:asciiTheme="majorBidi" w:eastAsia="Batang" w:hAnsiTheme="majorBidi"/>
+          <w:sz w:val="28"/>
+          <w:szCs w:val="28"/>
+          <w:rtl/>
+        </w:rPr>
+        <w:t xml:space="preserve"> تستخدم المدن الكبري الأخري الت</w:t>
+      </w:r>
+      <w:r>
+        <w:rPr>
+          <w:rStyle w:val="CharAttribute7"/>
+          <w:rFonts w:asciiTheme="majorBidi" w:eastAsia="Batang" w:hAnsiTheme="majorBidi" w:hint="cs"/>
+          <w:sz w:val="28"/>
+          <w:szCs w:val="28"/>
+          <w:rtl/>
+        </w:rPr>
+        <w:t>ق</w:t>
+      </w:r>
+      <w:r>
+        <w:rPr>
+          <w:rStyle w:val="CharAttribute7"/>
+          <w:rFonts w:asciiTheme="majorBidi" w:eastAsia="Batang" w:hAnsiTheme="majorBidi"/>
+          <w:sz w:val="28"/>
+          <w:szCs w:val="28"/>
+          <w:rtl/>
+        </w:rPr>
+        <w:t>نية الحديثة في حل هذا الاختناق المروري والتسهيل علي رجل المرور لحل نقاط ا</w:t>
+      </w:r>
+      <w:r>
+        <w:rPr>
+          <w:rStyle w:val="CharAttribute7"/>
+          <w:rFonts w:asciiTheme="majorBidi" w:eastAsia="Batang" w:hAnsiTheme="majorBidi" w:hint="cs"/>
+          <w:sz w:val="28"/>
+          <w:szCs w:val="28"/>
+          <w:rtl/>
+        </w:rPr>
+        <w:t>لازدحام.</w:t>
+      </w:r>
+    </w:p>
+    <w:p>
+      <w:pPr>
+        <w:pStyle w:val="ListParagraph"/>
+        <w:bidi/>
+        <w:ind w:left="510"/>
+        <w:jc w:val="left"/>
+        <w:rPr>
+          <w:rStyle w:val="CharAttribute7"/>
+          <w:rFonts w:asciiTheme="majorBidi" w:eastAsia="Batang" w:hAnsiTheme="majorBidi"/>
+          <w:bCs/>
+          <w:color w:val="000000"/>
+          <w:szCs w:val="32"/>
+          <w:rtl/>
+        </w:rPr>
+      </w:pPr>
     </w:p>
     <w:p>
       <w:pPr>
@@ -652,113 +919,10 @@
         <w:rPr>
           <w:rStyle w:val="CharAttribute7"/>
           <w:rFonts w:asciiTheme="majorBidi" w:eastAsia="Batang" w:hAnsiTheme="majorBidi"/>
-          <w:szCs w:val="32"/>
-          <w:rtl/>
-        </w:rPr>
-      </w:pPr>
-      <w:r>
-        <w:rPr>
-          <w:rStyle w:val="CharAttribute7"/>
-          <w:rFonts w:asciiTheme="majorBidi" w:eastAsia="Batang" w:hAnsiTheme="majorBidi"/>
-          <w:szCs w:val="32"/>
-          <w:rtl/>
-        </w:rPr>
-        <w:t>ان مشكلة الزحمة في الطرقات مشكلة تعاني منها اغلب المدن الكبيرة التي تحتوي علي تعداد سكاني عالي ومنها مدينتنا الخرطوم التي تع</w:t>
-      </w:r>
-      <w:r>
-        <w:rPr>
-          <w:rStyle w:val="CharAttribute7"/>
-          <w:rFonts w:asciiTheme="majorBidi" w:eastAsia="Batang" w:hAnsiTheme="majorBidi" w:hint="cs"/>
-          <w:szCs w:val="32"/>
-          <w:rtl/>
-        </w:rPr>
-        <w:t>ا</w:t>
-      </w:r>
-      <w:r>
-        <w:rPr>
-          <w:rStyle w:val="CharAttribute7"/>
-          <w:rFonts w:asciiTheme="majorBidi" w:eastAsia="Batang" w:hAnsiTheme="majorBidi"/>
-          <w:szCs w:val="32"/>
-          <w:rtl/>
-        </w:rPr>
-        <w:t>ني في هذه الأيام من زحمة مروري</w:t>
-      </w:r>
-      <w:r>
-        <w:rPr>
-          <w:rStyle w:val="CharAttribute7"/>
-          <w:rFonts w:asciiTheme="majorBidi" w:eastAsia="Batang" w:hAnsiTheme="majorBidi" w:hint="cs"/>
-          <w:szCs w:val="32"/>
-          <w:rtl/>
-        </w:rPr>
-        <w:t>ة</w:t>
-      </w:r>
-      <w:r>
-        <w:rPr>
-          <w:rStyle w:val="CharAttribute7"/>
-          <w:rFonts w:asciiTheme="majorBidi" w:eastAsia="Batang" w:hAnsiTheme="majorBidi"/>
-          <w:szCs w:val="32"/>
-          <w:rtl/>
-        </w:rPr>
-        <w:t xml:space="preserve"> عالية تصعب علي شرطة المرور</w:t>
-      </w:r>
-      <w:r>
-        <w:rPr>
-          <w:rStyle w:val="CharAttribute7"/>
-          <w:rFonts w:asciiTheme="majorBidi" w:eastAsia="Batang" w:hAnsiTheme="majorBidi"/>
-          <w:szCs w:val="32"/>
-          <w:rtl/>
-        </w:rPr>
-        <w:t xml:space="preserve"> حلها .وعلي عكسنا تمام تستخدم المدن الكبري الأخري الت</w:t>
-      </w:r>
-      <w:r>
-        <w:rPr>
-          <w:rStyle w:val="CharAttribute7"/>
-          <w:rFonts w:asciiTheme="majorBidi" w:eastAsia="Batang" w:hAnsiTheme="majorBidi" w:hint="cs"/>
-          <w:szCs w:val="32"/>
-          <w:rtl/>
-        </w:rPr>
-        <w:t>ق</w:t>
-      </w:r>
-      <w:r>
-        <w:rPr>
-          <w:rStyle w:val="CharAttribute7"/>
-          <w:rFonts w:asciiTheme="majorBidi" w:eastAsia="Batang" w:hAnsiTheme="majorBidi"/>
-          <w:szCs w:val="32"/>
-          <w:rtl/>
-        </w:rPr>
-        <w:t>نية الحديثة في حل هذا الاختناق المروري والتسهي</w:t>
-      </w:r>
-      <w:r>
-        <w:rPr>
-          <w:rStyle w:val="CharAttribute7"/>
-          <w:rFonts w:asciiTheme="majorBidi" w:eastAsia="Batang" w:hAnsiTheme="majorBidi"/>
-          <w:szCs w:val="32"/>
-          <w:rtl/>
-        </w:rPr>
-        <w:t>ل علي رجل المرور لحل نقاط ا</w:t>
-      </w:r>
-      <w:r>
-        <w:rPr>
-          <w:rStyle w:val="CharAttribute7"/>
-          <w:rFonts w:asciiTheme="majorBidi" w:eastAsia="Batang" w:hAnsiTheme="majorBidi" w:hint="cs"/>
-          <w:szCs w:val="32"/>
-          <w:rtl/>
-        </w:rPr>
-        <w:t>لازدحام.</w:t>
-      </w:r>
-    </w:p>
-    <w:p>
-      <w:pPr>
-        <w:pStyle w:val="ParaAttribute0"/>
-        <w:bidi/>
-        <w:spacing w:line="288" w:lineRule="auto"/>
-        <w:jc w:val="both"/>
-        <w:rPr>
-          <w:rStyle w:val="CharAttribute7"/>
-          <w:rFonts w:asciiTheme="majorBidi" w:eastAsia="Batang" w:hAnsiTheme="majorBidi"/>
           <w:b w:val="0"/>
           <w:bCs/>
-          <w:szCs w:val="32"/>
+          <w:sz w:val="28"/>
+          <w:szCs w:val="28"/>
           <w:rtl/>
         </w:rPr>
       </w:pPr>
@@ -768,7 +932,20 @@
           <w:rFonts w:asciiTheme="majorBidi" w:eastAsia="Batang" w:hAnsiTheme="majorBidi" w:hint="cs"/>
           <w:b w:val="0"/>
           <w:bCs/>
-          <w:szCs w:val="32"/>
+          <w:sz w:val="28"/>
+          <w:szCs w:val="28"/>
+          <w:rtl/>
+        </w:rPr>
+        <w:t xml:space="preserve">       </w:t>
+      </w:r>
+      <w:r>
+        <w:rPr>
+          <w:rStyle w:val="CharAttribute7"/>
+          <w:rFonts w:asciiTheme="majorBidi" w:eastAsia="Batang" w:hAnsiTheme="majorBidi" w:hint="cs"/>
+          <w:b w:val="0"/>
+          <w:bCs/>
+          <w:sz w:val="28"/>
+          <w:szCs w:val="28"/>
           <w:rtl/>
         </w:rPr>
         <w:t>وتتمثل المشاكل في الاتي :-</w:t>
@@ -779,7 +956,7 @@
         <w:pStyle w:val="ParaAttribute0"/>
         <w:numPr>
           <w:ilvl w:val="2"/>
-          <w:numId w:val="9"/>
+          <w:numId w:val="12"/>
         </w:numPr>
         <w:bidi/>
         <w:spacing w:line="288" w:lineRule="auto"/>
@@ -795,13 +972,35 @@
       <w:r>
         <w:rPr>
           <w:rStyle w:val="CharAttribute7"/>
+          <w:rFonts w:asciiTheme="majorBidi" w:eastAsia="Batang" w:hAnsiTheme="majorBidi" w:hint="cs"/>
+          <w:b w:val="0"/>
+          <w:bCs/>
+          <w:szCs w:val="32"/>
+          <w:rtl/>
+        </w:rPr>
+        <w:t xml:space="preserve"> </w:t>
+      </w:r>
+      <w:r>
+        <w:rPr>
+          <w:rStyle w:val="CharAttribute7"/>
           <w:rFonts w:asciiTheme="majorBidi" w:eastAsia="Batang" w:hAnsiTheme="majorBidi"/>
           <w:b w:val="0"/>
           <w:bCs/>
           <w:szCs w:val="32"/>
           <w:rtl/>
         </w:rPr>
-        <w:t>المش</w:t>
+        <w:t xml:space="preserve">المشاكل التي تواجه شرطة </w:t>
+      </w:r>
+      <w:r>
+        <w:rPr>
+          <w:rStyle w:val="CharAttribute7"/>
+          <w:rFonts w:asciiTheme="majorBidi" w:eastAsia="Batang" w:hAnsiTheme="majorBidi" w:hint="cs"/>
+          <w:b w:val="0"/>
+          <w:bCs/>
+          <w:szCs w:val="32"/>
+          <w:rtl/>
+        </w:rPr>
+        <w:t xml:space="preserve"> ادارة </w:t>
       </w:r>
       <w:r>
         <w:rPr>
@@ -812,7 +1011,7 @@
           <w:szCs w:val="32"/>
           <w:rtl/>
         </w:rPr>
-        <w:t xml:space="preserve">اكل التي تواجه شرطة </w:t>
+        <w:t xml:space="preserve">المرور </w:t>
       </w:r>
       <w:r>
         <w:rPr>
@@ -823,29 +1022,7 @@
           <w:szCs w:val="32"/>
           <w:rtl/>
         </w:rPr>
-        <w:t xml:space="preserve"> ادارة </w:t>
-      </w:r>
-      <w:r>
-        <w:rPr>
-          <w:rStyle w:val="CharAttribute7"/>
-          <w:rFonts w:asciiTheme="majorBidi" w:eastAsia="Batang" w:hAnsiTheme="majorBidi"/>
-          <w:b w:val="0"/>
-          <w:bCs/>
-          <w:szCs w:val="32"/>
-          <w:rtl/>
-        </w:rPr>
-        <w:t xml:space="preserve">المرور </w:t>
-      </w:r>
-      <w:r>
-        <w:rPr>
-          <w:rStyle w:val="CharAttribute7"/>
-          <w:rFonts w:asciiTheme="majorBidi" w:eastAsia="Batang" w:hAnsiTheme="majorBidi" w:hint="cs"/>
-          <w:b w:val="0"/>
-          <w:bCs/>
-          <w:szCs w:val="32"/>
-          <w:rtl/>
-        </w:rPr>
-        <w:t>:-</w:t>
+        <w:t>:</w:t>
       </w:r>
     </w:p>
     <w:p>
@@ -857,27 +1034,28 @@
         </w:numPr>
         <w:bidi/>
         <w:rPr>
-          <w:sz w:val="32"/>
-          <w:szCs w:val="32"/>
-        </w:rPr>
-      </w:pPr>
-      <w:r>
-        <w:rPr>
-          <w:rFonts w:cs="Arial"/>
-          <w:sz w:val="32"/>
-          <w:szCs w:val="32"/>
+          <w:rFonts w:ascii="Times New Roman"/>
+          <w:sz w:val="28"/>
+          <w:szCs w:val="28"/>
+        </w:rPr>
+      </w:pPr>
+      <w:r>
+        <w:rPr>
+          <w:rFonts w:ascii="Times New Roman"/>
+          <w:sz w:val="28"/>
+          <w:szCs w:val="28"/>
           <w:rtl/>
         </w:rPr>
         <w:t>عدم معرفة نقاط الزحمة</w:t>
       </w:r>
       <w:r>
         <w:rPr>
-          <w:rFonts w:cs="Arial" w:hint="cs"/>
-          <w:sz w:val="32"/>
-          <w:szCs w:val="32"/>
-          <w:rtl/>
-        </w:rPr>
-        <w:t xml:space="preserve"> ؟؟</w:t>
+          <w:rFonts w:ascii="Times New Roman" w:hint="cs"/>
+          <w:sz w:val="28"/>
+          <w:szCs w:val="28"/>
+          <w:rtl/>
+        </w:rPr>
+        <w:t>.</w:t>
       </w:r>
     </w:p>
     <w:p>
@@ -889,65 +1067,58 @@
         </w:numPr>
         <w:bidi/>
         <w:rPr>
-          <w:sz w:val="32"/>
-          <w:szCs w:val="32"/>
-        </w:rPr>
-      </w:pPr>
-      <w:r>
-        <w:rPr>
-          <w:rFonts w:cs="Arial" w:hint="cs"/>
-          <w:sz w:val="32"/>
-          <w:szCs w:val="32"/>
-          <w:rtl/>
-        </w:rPr>
-        <w:t xml:space="preserve"> </w:t>
-      </w:r>
-      <w:r>
-        <w:rPr>
-          <w:rFonts w:cs="Arial"/>
-          <w:sz w:val="32"/>
-          <w:szCs w:val="32"/>
+          <w:rFonts w:ascii="Times New Roman"/>
+          <w:sz w:val="28"/>
+          <w:szCs w:val="28"/>
+        </w:rPr>
+      </w:pPr>
+      <w:r>
+        <w:rPr>
+          <w:rFonts w:ascii="Times New Roman"/>
+          <w:sz w:val="28"/>
+          <w:szCs w:val="28"/>
           <w:rtl/>
         </w:rPr>
         <w:t>عدم معرفة ساعات ال</w:t>
       </w:r>
       <w:r>
         <w:rPr>
-          <w:rFonts w:cs="Arial" w:hint="cs"/>
-          <w:sz w:val="32"/>
-          <w:szCs w:val="32"/>
+          <w:rFonts w:ascii="Times New Roman"/>
+          <w:sz w:val="28"/>
+          <w:szCs w:val="28"/>
           <w:rtl/>
         </w:rPr>
         <w:t>ذ</w:t>
       </w:r>
       <w:r>
         <w:rPr>
-          <w:rFonts w:cs="Arial"/>
-          <w:sz w:val="32"/>
-          <w:szCs w:val="32"/>
+          <w:rFonts w:ascii="Times New Roman"/>
+          <w:sz w:val="28"/>
+          <w:szCs w:val="28"/>
           <w:rtl/>
         </w:rPr>
         <w:t>روة</w:t>
       </w:r>
       <w:r>
         <w:rPr>
-          <w:rFonts w:cs="Arial" w:hint="cs"/>
-          <w:sz w:val="32"/>
-          <w:szCs w:val="32"/>
-          <w:rtl/>
-        </w:rPr>
-        <w:t xml:space="preserve"> ؟؟</w:t>
+          <w:rFonts w:ascii="Times New Roman" w:hint="cs"/>
+          <w:sz w:val="28"/>
+          <w:szCs w:val="28"/>
+          <w:rtl/>
+        </w:rPr>
+        <w:t>.</w:t>
       </w:r>
     </w:p>
     <w:p>
       <w:pPr>
         <w:pStyle w:val="ListParagraph"/>
         <w:numPr>
-          <w:ilvl w:val="0"/>
-          <w:numId w:val="4"/>
+          <w:ilvl w:val="2"/>
+          <w:numId w:val="12"/>
         </w:numPr>
         <w:bidi/>
         <w:rPr>
+          <w:rFonts w:asciiTheme="majorBidi" w:hAnsiTheme="majorBidi" w:cstheme="majorBidi"/>
           <w:b/>
           <w:bCs/>
           <w:sz w:val="32"/>
@@ -956,24 +1127,36 @@
       </w:pPr>
       <w:r>
         <w:rPr>
+          <w:rFonts w:asciiTheme="majorBidi" w:hAnsiTheme="majorBidi" w:cstheme="majorBidi" w:hint="cs"/>
           <w:b/>
           <w:bCs/>
           <w:sz w:val="32"/>
           <w:szCs w:val="32"/>
           <w:rtl/>
         </w:rPr>
+        <w:t xml:space="preserve"> </w:t>
+      </w:r>
+      <w:r>
+        <w:rPr>
+          <w:rFonts w:asciiTheme="majorBidi" w:hAnsiTheme="majorBidi" w:cstheme="majorBidi"/>
+          <w:b/>
+          <w:bCs/>
+          <w:sz w:val="32"/>
+          <w:szCs w:val="32"/>
+          <w:rtl/>
+        </w:rPr>
         <w:t>المشاكل التي تواجه هيئة الطرق والجسور</w:t>
       </w:r>
       <w:r>
         <w:rPr>
-          <w:rFonts w:hint="cs"/>
+          <w:rFonts w:asciiTheme="majorBidi" w:hAnsiTheme="majorBidi" w:cstheme="majorBidi"/>
           <w:b/>
           <w:bCs/>
           <w:sz w:val="32"/>
           <w:szCs w:val="32"/>
           <w:rtl/>
         </w:rPr>
-        <w:t xml:space="preserve"> :-</w:t>
+        <w:t xml:space="preserve"> :</w:t>
       </w:r>
     </w:p>
     <w:p>
@@ -981,7 +1164,7 @@
         <w:pStyle w:val="ParaAttribute0"/>
         <w:numPr>
           <w:ilvl w:val="0"/>
-          <w:numId w:val="6"/>
+          <w:numId w:val="18"/>
         </w:numPr>
         <w:bidi/>
         <w:spacing w:line="288" w:lineRule="auto"/>
@@ -989,29 +1172,29 @@
         <w:rPr>
           <w:rFonts w:asciiTheme="majorBidi" w:hAnsiTheme="majorBidi"/>
           <w:b/>
-          <w:sz w:val="32"/>
-          <w:szCs w:val="32"/>
+          <w:sz w:val="28"/>
+          <w:szCs w:val="28"/>
         </w:rPr>
       </w:pPr>
       <w:r>
         <w:rPr>
           <w:rFonts w:asciiTheme="majorBidi" w:hAnsiTheme="majorBidi"/>
           <w:b/>
-          <w:sz w:val="32"/>
-          <w:szCs w:val="32"/>
-          <w:rtl/>
-        </w:rPr>
-        <w:t xml:space="preserve">عدم المعرفة الدقيقة لإنشاء الطرق المستقبلية </w:t>
+          <w:sz w:val="28"/>
+          <w:szCs w:val="28"/>
+          <w:rtl/>
+        </w:rPr>
+        <w:t>عدم المعرفة الدقيقة لإنشاء الطرق المستقبلية</w:t>
       </w:r>
       <w:r>
         <w:rPr>
           <w:rFonts w:asciiTheme="majorBidi" w:hAnsiTheme="majorBidi" w:hint="cs"/>
           <w:b/>
-          <w:sz w:val="32"/>
-          <w:szCs w:val="32"/>
-          <w:rtl/>
-        </w:rPr>
-        <w:t>؟؟</w:t>
+          <w:sz w:val="28"/>
+          <w:szCs w:val="28"/>
+          <w:rtl/>
+        </w:rPr>
+        <w:t>.</w:t>
       </w:r>
     </w:p>
     <w:p>
@@ -1019,7 +1202,7 @@
         <w:pStyle w:val="ParaAttribute0"/>
         <w:numPr>
           <w:ilvl w:val="0"/>
-          <w:numId w:val="6"/>
+          <w:numId w:val="18"/>
         </w:numPr>
         <w:bidi/>
         <w:spacing w:line="288" w:lineRule="auto"/>
@@ -1027,29 +1210,97 @@
         <w:rPr>
           <w:rFonts w:asciiTheme="majorBidi" w:hAnsiTheme="majorBidi"/>
           <w:b/>
-          <w:sz w:val="32"/>
-          <w:szCs w:val="32"/>
+          <w:sz w:val="28"/>
+          <w:szCs w:val="28"/>
         </w:rPr>
       </w:pPr>
       <w:r>
         <w:rPr>
           <w:rFonts w:asciiTheme="majorBidi" w:hAnsiTheme="majorBidi"/>
           <w:b/>
-          <w:sz w:val="32"/>
-          <w:szCs w:val="32"/>
-          <w:rtl/>
-        </w:rPr>
-        <w:t>عدم معرفة المدن التي تتطلب طرق جديد نسبة لازدياد التعداد السكاني</w:t>
+          <w:sz w:val="28"/>
+          <w:szCs w:val="28"/>
+          <w:rtl/>
+        </w:rPr>
+        <w:t>عدم معرفة المدن التي تتطلب طرق جديد</w:t>
       </w:r>
       <w:r>
         <w:rPr>
           <w:rFonts w:asciiTheme="majorBidi" w:hAnsiTheme="majorBidi" w:hint="cs"/>
           <w:b/>
+          <w:sz w:val="28"/>
+          <w:szCs w:val="28"/>
+          <w:rtl/>
+        </w:rPr>
+        <w:t>ة</w:t>
+      </w:r>
+      <w:r>
+        <w:rPr>
+          <w:rFonts w:asciiTheme="majorBidi" w:hAnsiTheme="majorBidi"/>
+          <w:b/>
+          <w:sz w:val="28"/>
+          <w:szCs w:val="28"/>
+          <w:rtl/>
+        </w:rPr>
+        <w:t xml:space="preserve"> نسبة لازدياد التعداد السكاني</w:t>
+      </w:r>
+      <w:r>
+        <w:rPr>
+          <w:rFonts w:asciiTheme="majorBidi" w:hAnsiTheme="majorBidi" w:hint="cs"/>
+          <w:b/>
+          <w:sz w:val="28"/>
+          <w:szCs w:val="28"/>
+          <w:rtl/>
+        </w:rPr>
+        <w:t>.</w:t>
+      </w:r>
+    </w:p>
+    <w:p>
+      <w:pPr>
+        <w:pStyle w:val="ParaAttribute0"/>
+        <w:numPr>
+          <w:ilvl w:val="2"/>
+          <w:numId w:val="12"/>
+        </w:numPr>
+        <w:bidi/>
+        <w:spacing w:line="288" w:lineRule="auto"/>
+        <w:jc w:val="both"/>
+        <w:rPr>
+          <w:rFonts w:asciiTheme="majorBidi" w:hAnsiTheme="majorBidi" w:cstheme="majorBidi"/>
+          <w:bCs/>
           <w:sz w:val="32"/>
           <w:szCs w:val="32"/>
-          <w:rtl/>
-        </w:rPr>
-        <w:t xml:space="preserve"> ؟؟</w:t>
+        </w:rPr>
+      </w:pPr>
+      <w:r>
+        <w:rPr>
+          <w:rFonts w:asciiTheme="majorBidi" w:hAnsiTheme="majorBidi" w:cstheme="majorBidi"/>
+          <w:bCs/>
+          <w:sz w:val="32"/>
+          <w:szCs w:val="32"/>
+          <w:rtl/>
+        </w:rPr>
+        <w:t xml:space="preserve"> </w:t>
+      </w:r>
+      <w:r>
+        <w:rPr>
+          <w:rFonts w:asciiTheme="majorBidi" w:hAnsiTheme="majorBidi" w:cstheme="majorBidi"/>
+          <w:bCs/>
+          <w:sz w:val="32"/>
+          <w:szCs w:val="32"/>
+          <w:rtl/>
+        </w:rPr>
+        <w:t>المشاكل التي تواجه رجل المرور</w:t>
+      </w:r>
+      <w:r>
+        <w:rPr>
+          <w:rFonts w:asciiTheme="majorBidi" w:hAnsiTheme="majorBidi" w:cstheme="majorBidi"/>
+          <w:bCs/>
+          <w:sz w:val="32"/>
+          <w:szCs w:val="32"/>
+          <w:rtl/>
+        </w:rPr>
+        <w:t>:</w:t>
       </w:r>
     </w:p>
     <w:p>
@@ -1057,37 +1308,57 @@
         <w:pStyle w:val="ParaAttribute0"/>
         <w:numPr>
           <w:ilvl w:val="0"/>
-          <w:numId w:val="4"/>
+          <w:numId w:val="19"/>
         </w:numPr>
         <w:bidi/>
         <w:spacing w:line="288" w:lineRule="auto"/>
         <w:jc w:val="both"/>
         <w:rPr>
           <w:rFonts w:asciiTheme="majorBidi" w:hAnsiTheme="majorBidi"/>
-          <w:bCs/>
-          <w:sz w:val="32"/>
-          <w:szCs w:val="32"/>
+          <w:b/>
+          <w:sz w:val="28"/>
+          <w:szCs w:val="28"/>
         </w:rPr>
       </w:pPr>
       <w:r>
         <w:rPr>
           <w:rFonts w:asciiTheme="majorBidi" w:hAnsiTheme="majorBidi"/>
-          <w:bCs/>
-          <w:sz w:val="32"/>
-          <w:szCs w:val="32"/>
-          <w:rtl/>
-        </w:rPr>
-        <w:t>المشاكل التي تواجه رجل المرور</w:t>
+          <w:b/>
+          <w:sz w:val="28"/>
+          <w:szCs w:val="28"/>
+          <w:rtl/>
+        </w:rPr>
+        <w:t xml:space="preserve">عدم معرفة عدد </w:t>
       </w:r>
       <w:r>
         <w:rPr>
           <w:rFonts w:asciiTheme="majorBidi" w:hAnsiTheme="majorBidi" w:hint="cs"/>
-          <w:bCs/>
-          <w:sz w:val="32"/>
-          <w:szCs w:val="32"/>
-          <w:rtl/>
-        </w:rPr>
-        <w:t>:-</w:t>
+          <w:b/>
+          <w:sz w:val="28"/>
+          <w:szCs w:val="28"/>
+          <w:rtl/>
+        </w:rPr>
+        <w:t>السيارات</w:t>
+      </w:r>
+      <w:r>
+        <w:rPr>
+          <w:rFonts w:asciiTheme="majorBidi" w:hAnsiTheme="majorBidi"/>
+          <w:b/>
+          <w:sz w:val="28"/>
+          <w:szCs w:val="28"/>
+          <w:rtl/>
+        </w:rPr>
+        <w:t xml:space="preserve"> في اتجاه معين</w:t>
+      </w:r>
+      <w:r>
+        <w:rPr>
+          <w:rFonts w:asciiTheme="majorBidi" w:hAnsiTheme="majorBidi" w:hint="cs"/>
+          <w:b/>
+          <w:sz w:val="28"/>
+          <w:szCs w:val="28"/>
+          <w:rtl/>
+        </w:rPr>
+        <w:t>.</w:t>
       </w:r>
     </w:p>
     <w:p>
@@ -1095,7 +1366,7 @@
         <w:pStyle w:val="ParaAttribute0"/>
         <w:numPr>
           <w:ilvl w:val="0"/>
-          <w:numId w:val="6"/>
+          <w:numId w:val="19"/>
         </w:numPr>
         <w:bidi/>
         <w:spacing w:line="288" w:lineRule="auto"/>
@@ -1103,50 +1374,87 @@
         <w:rPr>
           <w:rFonts w:asciiTheme="majorBidi" w:hAnsiTheme="majorBidi"/>
           <w:b/>
-          <w:sz w:val="32"/>
-          <w:szCs w:val="32"/>
+          <w:sz w:val="28"/>
+          <w:szCs w:val="28"/>
         </w:rPr>
       </w:pPr>
       <w:r>
         <w:rPr>
           <w:rFonts w:asciiTheme="majorBidi" w:hAnsiTheme="majorBidi"/>
           <w:b/>
-          <w:sz w:val="32"/>
-          <w:szCs w:val="32"/>
-          <w:rtl/>
-        </w:rPr>
-        <w:lastRenderedPageBreak/>
-        <w:t xml:space="preserve">عدم معرفة عدد </w:t>
+          <w:sz w:val="28"/>
+          <w:szCs w:val="28"/>
+          <w:rtl/>
+        </w:rPr>
+        <w:t>عدم معرفة مصدر الزحمة</w:t>
       </w:r>
       <w:r>
         <w:rPr>
           <w:rFonts w:asciiTheme="majorBidi" w:hAnsiTheme="majorBidi" w:hint="cs"/>
           <w:b/>
+          <w:sz w:val="28"/>
+          <w:szCs w:val="28"/>
+          <w:rtl/>
+        </w:rPr>
+        <w:t>.</w:t>
+      </w:r>
+    </w:p>
+    <w:p>
+      <w:pPr>
+        <w:pStyle w:val="ParaAttribute0"/>
+        <w:numPr>
+          <w:ilvl w:val="2"/>
+          <w:numId w:val="12"/>
+        </w:numPr>
+        <w:bidi/>
+        <w:spacing w:line="288" w:lineRule="auto"/>
+        <w:jc w:val="both"/>
+        <w:rPr>
+          <w:rFonts w:asciiTheme="majorBidi" w:hAnsiTheme="majorBidi" w:cstheme="majorBidi"/>
+          <w:bCs/>
           <w:sz w:val="32"/>
           <w:szCs w:val="32"/>
-          <w:rtl/>
-        </w:rPr>
-        <w:t>السيارات</w:t>
-      </w:r>
-      <w:r>
-        <w:rPr>
-          <w:rFonts w:asciiTheme="majorBidi" w:hAnsiTheme="majorBidi"/>
-          <w:b/>
+        </w:rPr>
+      </w:pPr>
+      <w:r>
+        <w:rPr>
+          <w:rFonts w:asciiTheme="majorBidi" w:hAnsiTheme="majorBidi" w:cstheme="majorBidi" w:hint="cs"/>
+          <w:bCs/>
           <w:sz w:val="32"/>
           <w:szCs w:val="32"/>
           <w:rtl/>
         </w:rPr>
-        <w:t xml:space="preserve"> في اتجاه معين</w:t>
-      </w:r>
-      <w:r>
-        <w:rPr>
-          <w:rFonts w:asciiTheme="majorBidi" w:hAnsiTheme="majorBidi" w:hint="cs"/>
-          <w:b/>
+        <w:t xml:space="preserve"> </w:t>
+      </w:r>
+      <w:r>
+        <w:rPr>
+          <w:rFonts w:asciiTheme="majorBidi" w:hAnsiTheme="majorBidi" w:cstheme="majorBidi"/>
+          <w:bCs/>
           <w:sz w:val="32"/>
           <w:szCs w:val="32"/>
           <w:rtl/>
         </w:rPr>
-        <w:t xml:space="preserve"> ؟؟</w:t>
+        <w:t>المشاكل التي تواجه المواطن</w:t>
+      </w:r>
+      <w:r>
+        <w:rPr>
+          <w:rFonts w:asciiTheme="majorBidi" w:hAnsiTheme="majorBidi" w:cstheme="majorBidi"/>
+          <w:bCs/>
+          <w:sz w:val="32"/>
+          <w:szCs w:val="32"/>
+          <w:rtl/>
+        </w:rPr>
+        <w:t xml:space="preserve"> </w:t>
+      </w:r>
+      <w:r>
+        <w:rPr>
+          <w:rFonts w:asciiTheme="majorBidi" w:hAnsiTheme="majorBidi" w:cstheme="majorBidi"/>
+          <w:bCs/>
+          <w:sz w:val="32"/>
+          <w:szCs w:val="32"/>
+          <w:rtl/>
+        </w:rPr>
+        <w:t>:</w:t>
       </w:r>
     </w:p>
     <w:p>
@@ -1154,51 +1462,51 @@
         <w:pStyle w:val="ParaAttribute0"/>
         <w:numPr>
           <w:ilvl w:val="0"/>
-          <w:numId w:val="6"/>
+          <w:numId w:val="20"/>
         </w:numPr>
         <w:bidi/>
         <w:spacing w:line="288" w:lineRule="auto"/>
         <w:jc w:val="both"/>
         <w:rPr>
-          <w:rFonts w:asciiTheme="majorBidi" w:hAnsiTheme="majorBidi"/>
-          <w:b/>
-          <w:sz w:val="32"/>
-          <w:szCs w:val="32"/>
-        </w:rPr>
-      </w:pPr>
-      <w:r>
-        <w:rPr>
-          <w:rFonts w:asciiTheme="majorBidi" w:hAnsiTheme="majorBidi"/>
-          <w:b/>
-          <w:sz w:val="32"/>
-          <w:szCs w:val="32"/>
-          <w:rtl/>
-        </w:rPr>
-        <w:t>عدم معرفة مصدر الزحمة</w:t>
-      </w:r>
-      <w:r>
-        <w:rPr>
-          <w:rFonts w:asciiTheme="majorBidi" w:hAnsiTheme="majorBidi" w:hint="cs"/>
-          <w:b/>
-          <w:sz w:val="32"/>
-          <w:szCs w:val="32"/>
-          <w:rtl/>
-        </w:rPr>
-        <w:t xml:space="preserve"> ؟؟</w:t>
+          <w:rFonts w:eastAsia="Calibri"/>
+          <w:sz w:val="28"/>
+          <w:szCs w:val="28"/>
+          <w:rtl/>
+        </w:rPr>
+      </w:pPr>
+      <w:r>
+        <w:rPr>
+          <w:rFonts w:eastAsia="Calibri"/>
+          <w:sz w:val="28"/>
+          <w:szCs w:val="28"/>
+          <w:rtl/>
+        </w:rPr>
+        <w:lastRenderedPageBreak/>
+        <w:t>عدم معرفة الطرق التي من المتوقع ان تكون بها زحمة</w:t>
+      </w:r>
+      <w:r>
+        <w:rPr>
+          <w:rFonts w:eastAsia="Calibri" w:hint="cs"/>
+          <w:sz w:val="28"/>
+          <w:szCs w:val="28"/>
+          <w:rtl/>
+        </w:rPr>
+        <w:t>.</w:t>
       </w:r>
     </w:p>
     <w:p>
       <w:pPr>
         <w:pStyle w:val="ParaAttribute0"/>
         <w:numPr>
-          <w:ilvl w:val="0"/>
-          <w:numId w:val="4"/>
+          <w:ilvl w:val="1"/>
+          <w:numId w:val="12"/>
         </w:numPr>
         <w:bidi/>
         <w:spacing w:line="288" w:lineRule="auto"/>
         <w:jc w:val="both"/>
         <w:rPr>
-          <w:rFonts w:asciiTheme="majorBidi" w:hAnsiTheme="majorBidi"/>
+          <w:rFonts w:asciiTheme="majorBidi" w:eastAsia="Calibri" w:hAnsiTheme="majorBidi" w:cstheme="majorBidi"/>
+          <w:b/>
           <w:bCs/>
           <w:sz w:val="32"/>
           <w:szCs w:val="32"/>
@@ -1206,85 +1514,150 @@
       </w:pPr>
       <w:r>
         <w:rPr>
-          <w:rFonts w:asciiTheme="majorBidi" w:hAnsiTheme="majorBidi"/>
-          <w:bCs/>
-          <w:sz w:val="32"/>
-          <w:szCs w:val="32"/>
-          <w:rtl/>
-        </w:rPr>
-        <w:t>المشاكل التي تواجه المواطن</w:t>
-      </w:r>
+          <w:rStyle w:val="CharAttribute7"/>
+          <w:rFonts w:asciiTheme="majorBidi" w:eastAsia="Batang" w:hAnsiTheme="majorBidi" w:cstheme="majorBidi"/>
+          <w:b w:val="0"/>
+          <w:bCs/>
+          <w:szCs w:val="32"/>
+          <w:rtl/>
+        </w:rPr>
+        <w:t>أ</w:t>
+      </w:r>
+      <w:r>
+        <w:rPr>
+          <w:rStyle w:val="CharAttribute7"/>
+          <w:rFonts w:asciiTheme="majorBidi" w:eastAsia="Batang" w:hAnsiTheme="majorBidi" w:cstheme="majorBidi"/>
+          <w:b w:val="0"/>
+          <w:bCs/>
+          <w:szCs w:val="32"/>
+          <w:rtl/>
+        </w:rPr>
+        <w:t>همية البحث</w:t>
+      </w:r>
+      <w:r>
+        <w:rPr>
+          <w:rStyle w:val="CharAttribute7"/>
+          <w:rFonts w:asciiTheme="majorBidi" w:eastAsia="Batang" w:hAnsiTheme="majorBidi" w:cstheme="majorBidi" w:hint="cs"/>
+          <w:b w:val="0"/>
+          <w:bCs/>
+          <w:szCs w:val="32"/>
+          <w:rtl/>
+        </w:rPr>
+        <w:t xml:space="preserve"> </w:t>
+      </w:r>
+      <w:r>
+        <w:rPr>
+          <w:rStyle w:val="CharAttribute7"/>
+          <w:rFonts w:asciiTheme="majorBidi" w:eastAsia="Batang" w:hAnsiTheme="majorBidi" w:cstheme="majorBidi"/>
+          <w:b w:val="0"/>
+          <w:bCs/>
+          <w:szCs w:val="32"/>
+          <w:rtl/>
+        </w:rPr>
+        <w:t>:</w:t>
+      </w:r>
+    </w:p>
+    <w:p>
+      <w:pPr>
+        <w:pStyle w:val="ParaAttribute0"/>
+        <w:bidi/>
+        <w:spacing w:line="288" w:lineRule="auto"/>
+        <w:rPr>
+          <w:rStyle w:val="CharAttribute7"/>
+          <w:rFonts w:ascii="Times New Roman" w:eastAsia="Calibri" w:hint="cs"/>
+          <w:b w:val="0"/>
+          <w:sz w:val="28"/>
+          <w:szCs w:val="28"/>
+          <w:rtl/>
+        </w:rPr>
+      </w:pPr>
+      <w:r>
+        <w:rPr>
+          <w:rStyle w:val="CharAttribute2"/>
+          <w:rFonts w:ascii="Times New Roman" w:eastAsia="Batang"/>
+          <w:sz w:val="28"/>
+          <w:szCs w:val="28"/>
+          <w:rtl/>
+        </w:rPr>
+        <w:t xml:space="preserve">تتمثل أهمية البحث في توفير كل المعلومات </w:t>
+      </w:r>
+      <w:r>
+        <w:rPr>
+          <w:rStyle w:val="CharAttribute2"/>
+          <w:rFonts w:ascii="Times New Roman" w:eastAsia="Batang"/>
+          <w:sz w:val="28"/>
+          <w:szCs w:val="28"/>
+          <w:rtl/>
+        </w:rPr>
+        <w:t>المتعلقة بحركة السير العامة وتفير البيانات الزامة لمنع حدوث الاختناقات المرورية وتقليل الزحمة .</w:t>
+      </w:r>
+    </w:p>
+    <w:p>
+      <w:pPr>
+        <w:pStyle w:val="ParaAttribute0"/>
+        <w:bidi/>
+        <w:spacing w:line="288" w:lineRule="auto"/>
+        <w:rPr>
+          <w:rStyle w:val="CharAttribute7"/>
+          <w:rFonts w:ascii="Times New Roman" w:eastAsia="Calibri"/>
+          <w:b w:val="0"/>
+          <w:sz w:val="28"/>
+          <w:szCs w:val="28"/>
+          <w:rtl/>
+        </w:rPr>
+      </w:pPr>
     </w:p>
     <w:p>
       <w:pPr>
         <w:pStyle w:val="ParaAttribute0"/>
         <w:numPr>
-          <w:ilvl w:val="0"/>
-          <w:numId w:val="6"/>
+          <w:ilvl w:val="1"/>
+          <w:numId w:val="12"/>
         </w:numPr>
         <w:bidi/>
         <w:spacing w:line="288" w:lineRule="auto"/>
         <w:jc w:val="both"/>
         <w:rPr>
-          <w:rFonts w:asciiTheme="majorBidi" w:eastAsia="Calibri" w:hAnsiTheme="majorBidi" w:cstheme="majorBidi"/>
-          <w:sz w:val="32"/>
-          <w:szCs w:val="32"/>
-          <w:rtl/>
-        </w:rPr>
-      </w:pPr>
-      <w:r>
-        <w:rPr>
-          <w:rFonts w:asciiTheme="majorBidi" w:eastAsia="Calibri" w:hAnsiTheme="majorBidi" w:cstheme="majorBidi"/>
-          <w:sz w:val="32"/>
-          <w:szCs w:val="32"/>
-          <w:rtl/>
-        </w:rPr>
-        <w:t>عدم معرف</w:t>
-      </w:r>
-      <w:r>
-        <w:rPr>
-          <w:rFonts w:asciiTheme="majorBidi" w:eastAsia="Calibri" w:hAnsiTheme="majorBidi" w:cstheme="majorBidi" w:hint="cs"/>
-          <w:sz w:val="32"/>
-          <w:szCs w:val="32"/>
-          <w:rtl/>
-        </w:rPr>
-        <w:t>ن</w:t>
-      </w:r>
-      <w:r>
-        <w:rPr>
-          <w:rFonts w:asciiTheme="majorBidi" w:eastAsia="Calibri" w:hAnsiTheme="majorBidi" w:cstheme="majorBidi"/>
-          <w:sz w:val="32"/>
-          <w:szCs w:val="32"/>
-          <w:rtl/>
-        </w:rPr>
-        <w:t xml:space="preserve">ة الطرق التي من </w:t>
-      </w:r>
-      <w:r>
-        <w:rPr>
-          <w:rFonts w:asciiTheme="majorBidi" w:eastAsia="Calibri" w:hAnsiTheme="majorBidi" w:cstheme="majorBidi" w:hint="cs"/>
-          <w:sz w:val="32"/>
-          <w:szCs w:val="32"/>
-          <w:rtl/>
-        </w:rPr>
-        <w:t>المتوقع</w:t>
-      </w:r>
-      <w:r>
-        <w:rPr>
-          <w:rFonts w:asciiTheme="majorBidi" w:eastAsia="Calibri" w:hAnsiTheme="majorBidi" w:cstheme="majorBidi"/>
-          <w:sz w:val="32"/>
-          <w:szCs w:val="32"/>
-          <w:rtl/>
-        </w:rPr>
-        <w:t xml:space="preserve"> ان تكون بها زحمة</w:t>
-      </w:r>
-      <w:r>
-        <w:rPr>
-          <w:rFonts w:asciiTheme="majorBidi" w:eastAsia="Calibri" w:hAnsiTheme="majorBidi" w:cstheme="majorBidi" w:hint="cs"/>
-          <w:sz w:val="32"/>
-          <w:szCs w:val="32"/>
-          <w:rtl/>
-        </w:rPr>
-        <w:t xml:space="preserve"> ؟؟</w:t>
+          <w:rStyle w:val="CharAttribute7"/>
+          <w:rFonts w:asciiTheme="majorBidi" w:eastAsia="Batang" w:hAnsiTheme="majorBidi" w:cstheme="majorBidi"/>
+          <w:b w:val="0"/>
+          <w:bCs/>
+          <w:szCs w:val="32"/>
+          <w:rtl/>
+        </w:rPr>
+      </w:pPr>
+      <w:r>
+        <w:rPr>
+          <w:rStyle w:val="CharAttribute7"/>
+          <w:rFonts w:asciiTheme="majorBidi" w:eastAsia="Batang" w:hAnsiTheme="majorBidi" w:cstheme="majorBidi"/>
+          <w:b w:val="0"/>
+          <w:bCs/>
+          <w:szCs w:val="32"/>
+          <w:rtl/>
+        </w:rPr>
+        <w:t>أهداف البحث</w:t>
+      </w:r>
+      <w:r>
+        <w:rPr>
+          <w:rStyle w:val="CharAttribute7"/>
+          <w:rFonts w:asciiTheme="majorBidi" w:eastAsia="Batang" w:hAnsiTheme="majorBidi" w:cstheme="majorBidi" w:hint="cs"/>
+          <w:b w:val="0"/>
+          <w:bCs/>
+          <w:szCs w:val="32"/>
+          <w:rtl/>
+        </w:rPr>
+        <w:t xml:space="preserve"> </w:t>
+      </w:r>
+      <w:r>
+        <w:rPr>
+          <w:rStyle w:val="CharAttribute7"/>
+          <w:rFonts w:asciiTheme="majorBidi" w:eastAsia="Batang" w:hAnsiTheme="majorBidi" w:cstheme="majorBidi"/>
+          <w:b w:val="0"/>
+          <w:bCs/>
+          <w:szCs w:val="32"/>
+          <w:rtl/>
+        </w:rPr>
+        <w:t>:</w:t>
       </w:r>
     </w:p>
     <w:p>
@@ -1294,203 +1667,32 @@
         <w:spacing w:line="288" w:lineRule="auto"/>
         <w:jc w:val="both"/>
         <w:rPr>
-          <w:rFonts w:asciiTheme="majorBidi" w:eastAsia="Calibri" w:hAnsiTheme="majorBidi" w:cstheme="majorBidi"/>
-          <w:b/>
-          <w:bCs/>
-          <w:sz w:val="32"/>
-          <w:szCs w:val="32"/>
-        </w:rPr>
-      </w:pPr>
-      <w:r>
-        <w:rPr>
           <w:rStyle w:val="CharAttribute7"/>
           <w:rFonts w:asciiTheme="majorBidi" w:eastAsia="Batang" w:hAnsiTheme="majorBidi" w:cstheme="majorBidi"/>
-          <w:szCs w:val="32"/>
-          <w:rtl/>
-        </w:rPr>
-        <w:t>1-</w:t>
+          <w:sz w:val="28"/>
+          <w:szCs w:val="28"/>
+          <w:rtl/>
+        </w:rPr>
+      </w:pPr>
+      <w:r>
+        <w:rPr>
+          <w:rStyle w:val="CharAttribute7"/>
+          <w:rFonts w:asciiTheme="majorBidi" w:eastAsia="Batang" w:hAnsiTheme="majorBidi" w:cstheme="majorBidi"/>
+          <w:sz w:val="28"/>
+          <w:szCs w:val="28"/>
+          <w:rtl/>
+        </w:rPr>
+        <w:t>يمكن أن نجمل أهداف البحث في المحاور التالية :</w:t>
       </w:r>
       <w:r>
         <w:rPr>
           <w:rStyle w:val="CharAttribute7"/>
           <w:rFonts w:asciiTheme="majorBidi" w:eastAsia="Batang" w:hAnsiTheme="majorBidi" w:cstheme="majorBidi" w:hint="cs"/>
-          <w:szCs w:val="32"/>
-          <w:rtl/>
-        </w:rPr>
-        <w:t xml:space="preserve"> </w:t>
-      </w:r>
-      <w:r>
-        <w:rPr>
-          <w:rStyle w:val="CharAttribute7"/>
-          <w:rFonts w:asciiTheme="majorBidi" w:eastAsia="Batang" w:hAnsiTheme="majorBidi" w:cstheme="majorBidi"/>
-          <w:szCs w:val="32"/>
-          <w:rtl/>
-        </w:rPr>
-        <w:t>3</w:t>
-      </w:r>
-      <w:r>
-        <w:rPr>
-          <w:rStyle w:val="CharAttribute7"/>
-          <w:rFonts w:asciiTheme="majorBidi" w:eastAsia="Batang" w:hAnsiTheme="majorBidi" w:cstheme="majorBidi" w:hint="cs"/>
-          <w:szCs w:val="32"/>
-          <w:rtl/>
-        </w:rPr>
-        <w:t xml:space="preserve"> </w:t>
-      </w:r>
-      <w:r>
-        <w:rPr>
-          <w:rStyle w:val="CharAttribute7"/>
-          <w:rFonts w:asciiTheme="majorBidi" w:eastAsia="Batang" w:hAnsiTheme="majorBidi" w:cstheme="majorBidi"/>
-          <w:b w:val="0"/>
-          <w:bCs/>
-          <w:szCs w:val="32"/>
-          <w:rtl/>
-        </w:rPr>
-        <w:t>أ</w:t>
-      </w:r>
-      <w:r>
-        <w:rPr>
-          <w:rStyle w:val="CharAttribute7"/>
-          <w:rFonts w:asciiTheme="majorBidi" w:eastAsia="Batang" w:hAnsiTheme="majorBidi" w:cstheme="majorBidi"/>
-          <w:b w:val="0"/>
-          <w:bCs/>
-          <w:szCs w:val="32"/>
-          <w:rtl/>
-        </w:rPr>
-        <w:t xml:space="preserve">همية البحث:- </w:t>
-      </w:r>
-      <w:r>
-        <w:rPr>
-          <w:rStyle w:val="CharAttribute7"/>
-          <w:rFonts w:asciiTheme="majorBidi" w:eastAsia="Batang" w:hAnsiTheme="majorBidi" w:cstheme="majorBidi" w:hint="cs"/>
-          <w:b w:val="0"/>
-          <w:bCs/>
-          <w:szCs w:val="32"/>
-          <w:rtl/>
-        </w:rPr>
-        <w:t xml:space="preserve"> </w:t>
-      </w:r>
-    </w:p>
-    <w:p>
-      <w:pPr>
-        <w:pStyle w:val="ParaAttribute0"/>
-        <w:bidi/>
-        <w:spacing w:line="288" w:lineRule="auto"/>
-        <w:jc w:val="both"/>
-        <w:rPr>
-          <w:rFonts w:asciiTheme="majorBidi" w:eastAsia="Calibri" w:hAnsiTheme="majorBidi" w:cstheme="majorBidi"/>
-          <w:sz w:val="32"/>
-          <w:szCs w:val="32"/>
-        </w:rPr>
-      </w:pPr>
-      <w:r>
-        <w:rPr>
-          <w:rStyle w:val="CharAttribute2"/>
-          <w:rFonts w:asciiTheme="majorBidi" w:eastAsia="Batang" w:hAnsiTheme="majorBidi" w:cstheme="majorBidi"/>
-          <w:szCs w:val="32"/>
-          <w:rtl/>
-        </w:rPr>
-        <w:t xml:space="preserve">تتمثل أهمية البحث في توفير كل المعلومات </w:t>
-      </w:r>
-      <w:r>
-        <w:rPr>
-          <w:rStyle w:val="CharAttribute2"/>
-          <w:rFonts w:asciiTheme="majorBidi" w:eastAsia="Batang" w:hAnsiTheme="majorBidi" w:cstheme="majorBidi" w:hint="cs"/>
-          <w:szCs w:val="32"/>
-          <w:rtl/>
-        </w:rPr>
-        <w:t>المتعلقة بحركة السير العامة وتفير البيانات الزامة لمنع حدوث الاختناقات المرورية وتقليل الزحمة .</w:t>
-      </w:r>
-    </w:p>
-    <w:p>
-      <w:pPr>
-        <w:pStyle w:val="ParaAttribute0"/>
-        <w:bidi/>
-        <w:spacing w:line="288" w:lineRule="auto"/>
-        <w:jc w:val="both"/>
-        <w:rPr>
-          <w:rStyle w:val="CharAttribute7"/>
-          <w:rFonts w:asciiTheme="majorBidi" w:eastAsia="Batang" w:hAnsiTheme="majorBidi" w:cstheme="majorBidi"/>
-          <w:szCs w:val="32"/>
-          <w:rtl/>
-        </w:rPr>
-      </w:pPr>
-    </w:p>
-    <w:p>
-      <w:pPr>
-        <w:pStyle w:val="ParaAttribute0"/>
-        <w:bidi/>
-        <w:spacing w:line="288" w:lineRule="auto"/>
-        <w:jc w:val="both"/>
-        <w:rPr>
-          <w:rStyle w:val="CharAttribute7"/>
-          <w:rFonts w:asciiTheme="majorBidi" w:eastAsia="Batang" w:hAnsiTheme="majorBidi" w:cstheme="majorBidi"/>
-          <w:szCs w:val="32"/>
-          <w:rtl/>
-        </w:rPr>
-      </w:pPr>
-    </w:p>
-    <w:p>
-      <w:pPr>
-        <w:pStyle w:val="ParaAttribute0"/>
-        <w:bidi/>
-        <w:spacing w:line="288" w:lineRule="auto"/>
-        <w:jc w:val="both"/>
-        <w:rPr>
-          <w:rStyle w:val="CharAttribute7"/>
-          <w:rFonts w:asciiTheme="majorBidi" w:eastAsia="Batang" w:hAnsiTheme="majorBidi" w:cstheme="majorBidi"/>
-          <w:b w:val="0"/>
-          <w:bCs/>
-          <w:szCs w:val="32"/>
-          <w:rtl/>
-        </w:rPr>
-      </w:pPr>
-      <w:r>
-        <w:rPr>
-          <w:rStyle w:val="CharAttribute7"/>
-          <w:rFonts w:asciiTheme="majorBidi" w:eastAsia="Batang" w:hAnsiTheme="majorBidi" w:cstheme="majorBidi"/>
-          <w:szCs w:val="32"/>
-          <w:rtl/>
-        </w:rPr>
-        <w:t xml:space="preserve">1-4 </w:t>
-      </w:r>
-      <w:r>
-        <w:rPr>
-          <w:rStyle w:val="CharAttribute7"/>
-          <w:rFonts w:asciiTheme="majorBidi" w:eastAsia="Batang" w:hAnsiTheme="majorBidi" w:cstheme="majorBidi"/>
-          <w:b w:val="0"/>
-          <w:bCs/>
-          <w:szCs w:val="32"/>
-          <w:rtl/>
-        </w:rPr>
-        <w:t>أهداف البحث:-</w:t>
-      </w:r>
-    </w:p>
-    <w:p>
-      <w:pPr>
-        <w:pStyle w:val="ParaAttribute0"/>
-        <w:bidi/>
-        <w:spacing w:line="288" w:lineRule="auto"/>
-        <w:jc w:val="both"/>
-        <w:rPr>
-          <w:rStyle w:val="CharAttribute7"/>
-          <w:rFonts w:asciiTheme="majorBidi" w:eastAsia="Batang" w:hAnsiTheme="majorBidi" w:cstheme="majorBidi"/>
-          <w:b w:val="0"/>
-          <w:bCs/>
-          <w:szCs w:val="32"/>
-          <w:rtl/>
-        </w:rPr>
-      </w:pPr>
-      <w:r>
-        <w:rPr>
-          <w:rStyle w:val="CharAttribute7"/>
-          <w:rFonts w:asciiTheme="majorBidi" w:eastAsia="Batang" w:hAnsiTheme="majorBidi" w:cstheme="majorBidi"/>
-          <w:b w:val="0"/>
-          <w:bCs/>
-          <w:szCs w:val="32"/>
-          <w:rtl/>
-        </w:rPr>
-        <w:t>يمكن أن نجمل أهداف البحث في المحاور التالية :</w:t>
+          <w:sz w:val="28"/>
+          <w:szCs w:val="28"/>
+          <w:rtl/>
+        </w:rPr>
+        <w:t>-</w:t>
       </w:r>
     </w:p>
     <w:p>
@@ -1514,24 +1716,13 @@
       <w:r>
         <w:rPr>
           <w:rStyle w:val="CharAttribute2"/>
-          <w:rFonts w:asciiTheme="majorBidi" w:eastAsia="Batang" w:hAnsiTheme="majorBidi"/>
+          <w:rFonts w:asciiTheme="majorBidi" w:eastAsia="Batang" w:hAnsiTheme="majorBidi" w:cstheme="majorBidi"/>
           <w:b/>
           <w:bCs/>
           <w:szCs w:val="32"/>
           <w:rtl/>
         </w:rPr>
-        <w:t xml:space="preserve">مساعدة إدارة المرور في النقاط التالية </w:t>
-      </w:r>
-      <w:r>
-        <w:rPr>
-          <w:rStyle w:val="CharAttribute2"/>
-          <w:rFonts w:asciiTheme="majorBidi" w:eastAsia="Batang" w:hAnsiTheme="majorBidi" w:hint="cs"/>
-          <w:b/>
-          <w:bCs/>
-          <w:szCs w:val="32"/>
-          <w:rtl/>
-        </w:rPr>
-        <w:t>:-</w:t>
+        <w:t>مساعدة إدارة المرور في النقاط التالية :</w:t>
       </w:r>
     </w:p>
     <w:p>
@@ -1539,7 +1730,7 @@
         <w:pStyle w:val="ParaAttribute0"/>
         <w:numPr>
           <w:ilvl w:val="0"/>
-          <w:numId w:val="6"/>
+          <w:numId w:val="13"/>
         </w:numPr>
         <w:bidi/>
         <w:spacing w:line="288" w:lineRule="auto"/>
@@ -1547,17 +1738,89 @@
         <w:rPr>
           <w:rStyle w:val="CharAttribute2"/>
           <w:rFonts w:asciiTheme="majorBidi" w:eastAsia="Batang" w:hAnsiTheme="majorBidi" w:cstheme="majorBidi"/>
-          <w:szCs w:val="32"/>
+          <w:sz w:val="28"/>
+          <w:szCs w:val="28"/>
         </w:rPr>
       </w:pPr>
       <w:r>
         <w:rPr>
           <w:rStyle w:val="CharAttribute2"/>
           <w:rFonts w:asciiTheme="majorBidi" w:eastAsia="Batang" w:hAnsiTheme="majorBidi"/>
-          <w:szCs w:val="32"/>
-          <w:rtl/>
-        </w:rPr>
-        <w:t>توجية رجل المرور الي المناطق الأكثر اذدخاما</w:t>
+          <w:sz w:val="28"/>
+          <w:szCs w:val="28"/>
+          <w:rtl/>
+        </w:rPr>
+        <w:t>توجي</w:t>
+      </w:r>
+      <w:r>
+        <w:rPr>
+          <w:rStyle w:val="CharAttribute2"/>
+          <w:rFonts w:asciiTheme="majorBidi" w:eastAsia="Batang" w:hAnsiTheme="majorBidi" w:hint="cs"/>
+          <w:sz w:val="28"/>
+          <w:szCs w:val="28"/>
+          <w:rtl/>
+        </w:rPr>
+        <w:t>ه</w:t>
+      </w:r>
+      <w:r>
+        <w:rPr>
+          <w:rStyle w:val="CharAttribute2"/>
+          <w:rFonts w:asciiTheme="majorBidi" w:eastAsia="Batang" w:hAnsiTheme="majorBidi"/>
+          <w:sz w:val="28"/>
+          <w:szCs w:val="28"/>
+          <w:rtl/>
+        </w:rPr>
+        <w:t xml:space="preserve"> رجل المرور الي المناطق الأكثر ا</w:t>
+      </w:r>
+      <w:r>
+        <w:rPr>
+          <w:rStyle w:val="CharAttribute2"/>
+          <w:rFonts w:asciiTheme="majorBidi" w:eastAsia="Batang" w:hAnsiTheme="majorBidi" w:hint="cs"/>
+          <w:sz w:val="28"/>
+          <w:szCs w:val="28"/>
+          <w:rtl/>
+        </w:rPr>
+        <w:t>ز</w:t>
+      </w:r>
+      <w:r>
+        <w:rPr>
+          <w:rStyle w:val="CharAttribute2"/>
+          <w:rFonts w:asciiTheme="majorBidi" w:eastAsia="Batang" w:hAnsiTheme="majorBidi"/>
+          <w:sz w:val="28"/>
+          <w:szCs w:val="28"/>
+          <w:rtl/>
+        </w:rPr>
+        <w:t>د</w:t>
+      </w:r>
+      <w:r>
+        <w:rPr>
+          <w:rStyle w:val="CharAttribute2"/>
+          <w:rFonts w:asciiTheme="majorBidi" w:eastAsia="Batang" w:hAnsiTheme="majorBidi" w:hint="cs"/>
+          <w:sz w:val="28"/>
+          <w:szCs w:val="28"/>
+          <w:rtl/>
+        </w:rPr>
+        <w:t>ح</w:t>
+      </w:r>
+      <w:r>
+        <w:rPr>
+          <w:rStyle w:val="CharAttribute2"/>
+          <w:rFonts w:asciiTheme="majorBidi" w:eastAsia="Batang" w:hAnsiTheme="majorBidi"/>
+          <w:sz w:val="28"/>
+          <w:szCs w:val="28"/>
+          <w:rtl/>
+        </w:rPr>
+        <w:t>اما</w:t>
+      </w:r>
+      <w:r>
+        <w:rPr>
+          <w:rStyle w:val="CharAttribute2"/>
+          <w:rFonts w:asciiTheme="majorBidi" w:eastAsia="Batang" w:hAnsiTheme="majorBidi" w:hint="cs"/>
+          <w:sz w:val="28"/>
+          <w:szCs w:val="28"/>
+          <w:rtl/>
+        </w:rPr>
+        <w:t>ً.</w:t>
       </w:r>
     </w:p>
     <w:p>
@@ -1565,25 +1828,34 @@
         <w:pStyle w:val="ParaAttribute0"/>
         <w:numPr>
           <w:ilvl w:val="0"/>
-          <w:numId w:val="6"/>
+          <w:numId w:val="13"/>
         </w:numPr>
         <w:bidi/>
         <w:spacing w:line="288" w:lineRule="auto"/>
         <w:jc w:val="both"/>
         <w:rPr>
           <w:rFonts w:asciiTheme="majorBidi" w:hAnsiTheme="majorBidi" w:cstheme="majorBidi"/>
-          <w:sz w:val="32"/>
-          <w:szCs w:val="32"/>
+          <w:sz w:val="28"/>
+          <w:szCs w:val="28"/>
         </w:rPr>
       </w:pPr>
       <w:r>
         <w:rPr>
           <w:rFonts w:asciiTheme="majorBidi" w:hAnsiTheme="majorBidi" w:cstheme="majorBidi"/>
-          <w:sz w:val="32"/>
-          <w:szCs w:val="32"/>
+          <w:sz w:val="28"/>
+          <w:szCs w:val="28"/>
           <w:rtl/>
         </w:rPr>
         <w:t>تحديد ساعات الذروة في كل طريق</w:t>
+      </w:r>
+      <w:r>
+        <w:rPr>
+          <w:rFonts w:asciiTheme="majorBidi" w:hAnsiTheme="majorBidi" w:cstheme="majorBidi" w:hint="cs"/>
+          <w:sz w:val="28"/>
+          <w:szCs w:val="28"/>
+          <w:rtl/>
+        </w:rPr>
+        <w:t>.</w:t>
       </w:r>
     </w:p>
     <w:p>
@@ -1591,7 +1863,7 @@
         <w:pStyle w:val="ParaAttribute0"/>
         <w:numPr>
           <w:ilvl w:val="0"/>
-          <w:numId w:val="6"/>
+          <w:numId w:val="13"/>
         </w:numPr>
         <w:bidi/>
         <w:spacing w:line="288" w:lineRule="auto"/>
@@ -1600,18 +1872,45 @@
           <w:rFonts w:asciiTheme="majorBidi" w:hAnsiTheme="majorBidi" w:cstheme="majorBidi"/>
           <w:b/>
           <w:bCs/>
-          <w:sz w:val="32"/>
-          <w:szCs w:val="32"/>
+          <w:sz w:val="28"/>
+          <w:szCs w:val="28"/>
         </w:rPr>
       </w:pPr>
       <w:r>
         <w:rPr>
           <w:rFonts w:asciiTheme="majorBidi" w:hAnsiTheme="majorBidi"/>
-          <w:sz w:val="32"/>
-          <w:szCs w:val="32"/>
-          <w:rtl/>
-        </w:rPr>
-        <w:t>معرفة التغير في ساعة الذرة علي مدار السنة</w:t>
+          <w:sz w:val="28"/>
+          <w:szCs w:val="28"/>
+          <w:rtl/>
+        </w:rPr>
+        <w:t>معرفة التغير في ساعة الذر</w:t>
+      </w:r>
+      <w:r>
+        <w:rPr>
+          <w:rFonts w:asciiTheme="majorBidi" w:hAnsiTheme="majorBidi" w:hint="cs"/>
+          <w:sz w:val="28"/>
+          <w:szCs w:val="28"/>
+          <w:rtl/>
+        </w:rPr>
+        <w:t>و</w:t>
+      </w:r>
+      <w:r>
+        <w:rPr>
+          <w:rFonts w:asciiTheme="majorBidi" w:hAnsiTheme="majorBidi"/>
+          <w:sz w:val="28"/>
+          <w:szCs w:val="28"/>
+          <w:rtl/>
+        </w:rPr>
+        <w:t>ة علي مدار السنة</w:t>
+      </w:r>
+      <w:r>
+        <w:rPr>
+          <w:rFonts w:asciiTheme="majorBidi" w:hAnsiTheme="majorBidi" w:hint="cs"/>
+          <w:sz w:val="28"/>
+          <w:szCs w:val="28"/>
+          <w:rtl/>
+        </w:rPr>
+        <w:t>.</w:t>
       </w:r>
     </w:p>
     <w:p>
@@ -1619,25 +1918,34 @@
         <w:pStyle w:val="ParaAttribute0"/>
         <w:numPr>
           <w:ilvl w:val="0"/>
-          <w:numId w:val="6"/>
+          <w:numId w:val="13"/>
         </w:numPr>
         <w:bidi/>
         <w:spacing w:line="288" w:lineRule="auto"/>
         <w:jc w:val="both"/>
         <w:rPr>
           <w:rFonts w:asciiTheme="majorBidi" w:hAnsiTheme="majorBidi" w:cstheme="majorBidi"/>
-          <w:sz w:val="32"/>
-          <w:szCs w:val="32"/>
+          <w:sz w:val="28"/>
+          <w:szCs w:val="28"/>
         </w:rPr>
       </w:pPr>
       <w:r>
         <w:rPr>
           <w:rFonts w:asciiTheme="majorBidi" w:hAnsiTheme="majorBidi"/>
-          <w:sz w:val="32"/>
-          <w:szCs w:val="32"/>
+          <w:sz w:val="28"/>
+          <w:szCs w:val="28"/>
           <w:rtl/>
         </w:rPr>
         <w:t>التنبؤ بالطرق التي يمكن ان تحدث فيها زحمة علي حساب سير السيارات في الطرقات الفرعية قبل وصولها الي الطريق</w:t>
+      </w:r>
+      <w:r>
+        <w:rPr>
+          <w:rFonts w:asciiTheme="majorBidi" w:hAnsiTheme="majorBidi" w:hint="cs"/>
+          <w:sz w:val="28"/>
+          <w:szCs w:val="28"/>
+          <w:rtl/>
+        </w:rPr>
+        <w:t>.</w:t>
       </w:r>
     </w:p>
     <w:p>
@@ -1678,7 +1986,18 @@
           <w:szCs w:val="32"/>
           <w:rtl/>
         </w:rPr>
-        <w:t>:-</w:t>
+        <w:t xml:space="preserve"> </w:t>
+      </w:r>
+      <w:r>
+        <w:rPr>
+          <w:rFonts w:asciiTheme="majorBidi" w:hAnsiTheme="majorBidi" w:cstheme="majorBidi" w:hint="cs"/>
+          <w:b/>
+          <w:bCs/>
+          <w:sz w:val="32"/>
+          <w:szCs w:val="32"/>
+          <w:rtl/>
+        </w:rPr>
+        <w:t>:</w:t>
       </w:r>
     </w:p>
     <w:p>
@@ -1686,25 +2005,34 @@
         <w:pStyle w:val="ParaAttribute0"/>
         <w:numPr>
           <w:ilvl w:val="0"/>
-          <w:numId w:val="6"/>
+          <w:numId w:val="14"/>
         </w:numPr>
         <w:bidi/>
         <w:spacing w:line="288" w:lineRule="auto"/>
         <w:jc w:val="both"/>
         <w:rPr>
           <w:rFonts w:asciiTheme="majorBidi" w:hAnsiTheme="majorBidi" w:cstheme="majorBidi"/>
-          <w:sz w:val="32"/>
-          <w:szCs w:val="32"/>
+          <w:sz w:val="28"/>
+          <w:szCs w:val="28"/>
         </w:rPr>
       </w:pPr>
       <w:r>
         <w:rPr>
           <w:rFonts w:asciiTheme="majorBidi" w:hAnsiTheme="majorBidi"/>
-          <w:sz w:val="32"/>
-          <w:szCs w:val="32"/>
+          <w:sz w:val="28"/>
+          <w:szCs w:val="28"/>
           <w:rtl/>
         </w:rPr>
         <w:t>تحديد الطرق التي تحتاج الي توسعة حسب حركة المرور</w:t>
+      </w:r>
+      <w:r>
+        <w:rPr>
+          <w:rFonts w:asciiTheme="majorBidi" w:hAnsiTheme="majorBidi" w:hint="cs"/>
+          <w:sz w:val="28"/>
+          <w:szCs w:val="28"/>
+          <w:rtl/>
+        </w:rPr>
+        <w:t>.</w:t>
       </w:r>
     </w:p>
     <w:p>
@@ -1712,25 +2040,52 @@
         <w:pStyle w:val="ParaAttribute0"/>
         <w:numPr>
           <w:ilvl w:val="0"/>
-          <w:numId w:val="6"/>
+          <w:numId w:val="14"/>
         </w:numPr>
         <w:bidi/>
         <w:spacing w:line="288" w:lineRule="auto"/>
         <w:jc w:val="both"/>
         <w:rPr>
           <w:rFonts w:asciiTheme="majorBidi" w:hAnsiTheme="majorBidi" w:cstheme="majorBidi"/>
-          <w:sz w:val="32"/>
-          <w:szCs w:val="32"/>
+          <w:sz w:val="28"/>
+          <w:szCs w:val="28"/>
         </w:rPr>
       </w:pPr>
       <w:r>
         <w:rPr>
           <w:rFonts w:asciiTheme="majorBidi" w:hAnsiTheme="majorBidi"/>
-          <w:sz w:val="32"/>
-          <w:szCs w:val="32"/>
-          <w:rtl/>
-        </w:rPr>
-        <w:t>تحديد المناطق التي اذداد عدد سكنها لإضافة طرق جديدة</w:t>
+          <w:sz w:val="28"/>
+          <w:szCs w:val="28"/>
+          <w:rtl/>
+        </w:rPr>
+        <w:t>تحديد المناطق التي ا</w:t>
+      </w:r>
+      <w:r>
+        <w:rPr>
+          <w:rFonts w:asciiTheme="majorBidi" w:hAnsiTheme="majorBidi" w:hint="cs"/>
+          <w:sz w:val="28"/>
+          <w:szCs w:val="28"/>
+          <w:rtl/>
+        </w:rPr>
+        <w:t>ز</w:t>
+      </w:r>
+      <w:r>
+        <w:rPr>
+          <w:rFonts w:asciiTheme="majorBidi" w:hAnsiTheme="majorBidi"/>
+          <w:sz w:val="28"/>
+          <w:szCs w:val="28"/>
+          <w:rtl/>
+        </w:rPr>
+        <w:t>داد عدد سكنها لإضافة طرق جديدة</w:t>
+      </w:r>
+      <w:r>
+        <w:rPr>
+          <w:rFonts w:asciiTheme="majorBidi" w:hAnsiTheme="majorBidi" w:hint="cs"/>
+          <w:sz w:val="28"/>
+          <w:szCs w:val="28"/>
+          <w:rtl/>
+        </w:rPr>
+        <w:t>.</w:t>
       </w:r>
     </w:p>
     <w:p>
@@ -1771,7 +2126,18 @@
           <w:szCs w:val="32"/>
           <w:rtl/>
         </w:rPr>
-        <w:t>:-</w:t>
+        <w:t xml:space="preserve"> </w:t>
+      </w:r>
+      <w:r>
+        <w:rPr>
+          <w:rFonts w:asciiTheme="majorBidi" w:hAnsiTheme="majorBidi" w:cstheme="majorBidi" w:hint="cs"/>
+          <w:b/>
+          <w:bCs/>
+          <w:sz w:val="32"/>
+          <w:szCs w:val="32"/>
+          <w:rtl/>
+        </w:rPr>
+        <w:t>:</w:t>
       </w:r>
     </w:p>
     <w:p>
@@ -1779,25 +2145,34 @@
         <w:pStyle w:val="ParaAttribute0"/>
         <w:numPr>
           <w:ilvl w:val="0"/>
-          <w:numId w:val="6"/>
+          <w:numId w:val="15"/>
         </w:numPr>
         <w:bidi/>
         <w:spacing w:line="288" w:lineRule="auto"/>
         <w:jc w:val="both"/>
         <w:rPr>
           <w:rFonts w:asciiTheme="majorBidi" w:hAnsiTheme="majorBidi" w:cstheme="majorBidi"/>
-          <w:sz w:val="32"/>
-          <w:szCs w:val="32"/>
+          <w:sz w:val="28"/>
+          <w:szCs w:val="28"/>
         </w:rPr>
       </w:pPr>
       <w:r>
         <w:rPr>
           <w:rFonts w:asciiTheme="majorBidi" w:hAnsiTheme="majorBidi"/>
-          <w:sz w:val="32"/>
-          <w:szCs w:val="32"/>
+          <w:sz w:val="28"/>
+          <w:szCs w:val="28"/>
           <w:rtl/>
         </w:rPr>
         <w:t>معرفة مصدر الزحمة وتحد النقطة له</w:t>
+      </w:r>
+      <w:r>
+        <w:rPr>
+          <w:rFonts w:asciiTheme="majorBidi" w:hAnsiTheme="majorBidi" w:hint="cs"/>
+          <w:sz w:val="28"/>
+          <w:szCs w:val="28"/>
+          <w:rtl/>
+        </w:rPr>
+        <w:t>.</w:t>
       </w:r>
     </w:p>
     <w:p>
@@ -1805,52 +2180,70 @@
         <w:pStyle w:val="ParaAttribute0"/>
         <w:numPr>
           <w:ilvl w:val="0"/>
-          <w:numId w:val="6"/>
+          <w:numId w:val="15"/>
         </w:numPr>
         <w:bidi/>
         <w:spacing w:line="288" w:lineRule="auto"/>
         <w:jc w:val="both"/>
         <w:rPr>
           <w:rFonts w:asciiTheme="majorBidi" w:hAnsiTheme="majorBidi" w:cstheme="majorBidi"/>
-          <w:sz w:val="32"/>
-          <w:szCs w:val="32"/>
+          <w:sz w:val="28"/>
+          <w:szCs w:val="28"/>
         </w:rPr>
       </w:pPr>
       <w:r>
         <w:rPr>
           <w:rFonts w:asciiTheme="majorBidi" w:hAnsiTheme="majorBidi"/>
-          <w:sz w:val="32"/>
-          <w:szCs w:val="32"/>
+          <w:sz w:val="28"/>
+          <w:szCs w:val="28"/>
           <w:rtl/>
         </w:rPr>
         <w:t>معرفة عدد</w:t>
       </w:r>
       <w:r>
         <w:rPr>
+          <w:rFonts w:asciiTheme="majorBidi" w:hAnsiTheme="majorBidi" w:hint="cs"/>
+          <w:sz w:val="28"/>
+          <w:szCs w:val="28"/>
+          <w:rtl/>
+        </w:rPr>
+        <w:t xml:space="preserve"> </w:t>
+      </w:r>
+      <w:r>
+        <w:rPr>
           <w:rFonts w:asciiTheme="majorBidi" w:hAnsiTheme="majorBidi"/>
-          <w:sz w:val="32"/>
-          <w:szCs w:val="32"/>
-          <w:rtl/>
-        </w:rPr>
-        <w:t>السيارات ف</w:t>
+          <w:sz w:val="28"/>
+          <w:szCs w:val="28"/>
+          <w:rtl/>
+        </w:rPr>
+        <w:t>السيارات في كل شارع عند</w:t>
+      </w:r>
+      <w:r>
+        <w:rPr>
+          <w:rFonts w:asciiTheme="majorBidi" w:hAnsiTheme="majorBidi" w:hint="cs"/>
+          <w:sz w:val="28"/>
+          <w:szCs w:val="28"/>
+          <w:rtl/>
+        </w:rPr>
+        <w:t xml:space="preserve"> </w:t>
       </w:r>
       <w:r>
         <w:rPr>
           <w:rFonts w:asciiTheme="majorBidi" w:hAnsiTheme="majorBidi"/>
-          <w:sz w:val="32"/>
-          <w:szCs w:val="32"/>
-          <w:rtl/>
-        </w:rPr>
-        <w:t>ي كل شارع عندالتقاطعات لاختيار</w:t>
-      </w:r>
-      <w:r>
-        <w:rPr>
-          <w:rFonts w:asciiTheme="majorBidi" w:hAnsiTheme="majorBidi"/>
-          <w:sz w:val="32"/>
-          <w:szCs w:val="32"/>
-          <w:rtl/>
-        </w:rPr>
-        <w:t>الحل المناسب لفض الزحمة</w:t>
+          <w:sz w:val="28"/>
+          <w:szCs w:val="28"/>
+          <w:rtl/>
+        </w:rPr>
+        <w:t>التقاطعات لاختيارالحل المناسب لفض الزحمة</w:t>
+      </w:r>
+      <w:r>
+        <w:rPr>
+          <w:rFonts w:asciiTheme="majorBidi" w:hAnsiTheme="majorBidi" w:hint="cs"/>
+          <w:sz w:val="28"/>
+          <w:szCs w:val="28"/>
+          <w:rtl/>
+        </w:rPr>
+        <w:t>.</w:t>
       </w:r>
     </w:p>
     <w:p>
@@ -1887,7 +2280,17 @@
           <w:szCs w:val="32"/>
           <w:rtl/>
         </w:rPr>
-        <w:t>:-</w:t>
+        <w:t xml:space="preserve"> </w:t>
+      </w:r>
+      <w:r>
+        <w:rPr>
+          <w:rStyle w:val="CharAttribute7"/>
+          <w:rFonts w:asciiTheme="majorBidi" w:eastAsia="Batang" w:hAnsiTheme="majorBidi" w:hint="cs"/>
+          <w:bCs/>
+          <w:szCs w:val="32"/>
+          <w:rtl/>
+        </w:rPr>
+        <w:t>:</w:t>
       </w:r>
     </w:p>
     <w:p>
@@ -1895,7 +2298,7 @@
         <w:pStyle w:val="ParaAttribute0"/>
         <w:numPr>
           <w:ilvl w:val="0"/>
-          <w:numId w:val="6"/>
+          <w:numId w:val="16"/>
         </w:numPr>
         <w:bidi/>
         <w:spacing w:line="288" w:lineRule="auto"/>
@@ -1903,17 +2306,49 @@
         <w:rPr>
           <w:rStyle w:val="CharAttribute7"/>
           <w:rFonts w:asciiTheme="majorBidi" w:eastAsia="Batang" w:hAnsiTheme="majorBidi" w:cstheme="majorBidi"/>
-          <w:szCs w:val="32"/>
+          <w:sz w:val="28"/>
+          <w:szCs w:val="28"/>
         </w:rPr>
       </w:pPr>
       <w:r>
         <w:rPr>
           <w:rStyle w:val="CharAttribute7"/>
           <w:rFonts w:asciiTheme="majorBidi" w:eastAsia="Batang" w:hAnsiTheme="majorBidi"/>
-          <w:szCs w:val="32"/>
-          <w:rtl/>
-        </w:rPr>
-        <w:t>معرفة الطرق التي تحتوي علي زحمة في الوقت الحالي</w:t>
+          <w:sz w:val="28"/>
+          <w:szCs w:val="28"/>
+          <w:rtl/>
+        </w:rPr>
+        <w:t xml:space="preserve">معرفة الطرق </w:t>
+      </w:r>
+      <w:r>
+        <w:rPr>
+          <w:rStyle w:val="CharAttribute7"/>
+          <w:rFonts w:asciiTheme="majorBidi" w:eastAsia="Batang" w:hAnsiTheme="majorBidi" w:hint="cs"/>
+          <w:sz w:val="28"/>
+          <w:szCs w:val="28"/>
+          <w:rtl/>
+        </w:rPr>
+        <w:t xml:space="preserve">المزدحمة </w:t>
+      </w:r>
+      <w:r>
+        <w:rPr>
+          <w:rStyle w:val="CharAttribute7"/>
+          <w:rFonts w:asciiTheme="majorBidi" w:eastAsia="Batang" w:hAnsiTheme="majorBidi"/>
+          <w:sz w:val="28"/>
+          <w:szCs w:val="28"/>
+          <w:rtl/>
+        </w:rPr>
+        <w:t>في الوقت الحالي</w:t>
+      </w:r>
+      <w:r>
+        <w:rPr>
+          <w:rStyle w:val="CharAttribute7"/>
+          <w:rFonts w:asciiTheme="majorBidi" w:eastAsia="Batang" w:hAnsiTheme="majorBidi" w:hint="cs"/>
+          <w:sz w:val="28"/>
+          <w:szCs w:val="28"/>
+          <w:rtl/>
+        </w:rPr>
+        <w:t>.</w:t>
       </w:r>
     </w:p>
     <w:p>
@@ -1921,7 +2356,7 @@
         <w:pStyle w:val="ParaAttribute0"/>
         <w:numPr>
           <w:ilvl w:val="0"/>
-          <w:numId w:val="6"/>
+          <w:numId w:val="16"/>
         </w:numPr>
         <w:bidi/>
         <w:spacing w:line="288" w:lineRule="auto"/>
@@ -1929,18 +2364,109 @@
         <w:rPr>
           <w:rStyle w:val="CharAttribute7"/>
           <w:rFonts w:asciiTheme="majorBidi" w:eastAsia="Batang" w:hAnsiTheme="majorBidi" w:cstheme="majorBidi"/>
-          <w:szCs w:val="32"/>
+          <w:sz w:val="28"/>
+          <w:szCs w:val="28"/>
         </w:rPr>
       </w:pPr>
       <w:r>
         <w:rPr>
           <w:rStyle w:val="CharAttribute7"/>
           <w:rFonts w:asciiTheme="majorBidi" w:eastAsia="Batang" w:hAnsiTheme="majorBidi"/>
-          <w:szCs w:val="32"/>
-          <w:rtl/>
-        </w:rPr>
-        <w:lastRenderedPageBreak/>
-        <w:t>اقتراح اسرع طريق لأصالة الي وجهته</w:t>
+          <w:sz w:val="28"/>
+          <w:szCs w:val="28"/>
+          <w:rtl/>
+        </w:rPr>
+        <w:t>اقتراح اسرع طريق ل</w:t>
+      </w:r>
+      <w:r>
+        <w:rPr>
+          <w:rStyle w:val="CharAttribute7"/>
+          <w:rFonts w:asciiTheme="majorBidi" w:eastAsia="Batang" w:hAnsiTheme="majorBidi" w:hint="cs"/>
+          <w:sz w:val="28"/>
+          <w:szCs w:val="28"/>
+          <w:rtl/>
+        </w:rPr>
+        <w:t>إي</w:t>
+      </w:r>
+      <w:r>
+        <w:rPr>
+          <w:rStyle w:val="CharAttribute7"/>
+          <w:rFonts w:asciiTheme="majorBidi" w:eastAsia="Batang" w:hAnsiTheme="majorBidi"/>
+          <w:sz w:val="28"/>
+          <w:szCs w:val="28"/>
+          <w:rtl/>
+        </w:rPr>
+        <w:t>صال</w:t>
+      </w:r>
+      <w:r>
+        <w:rPr>
+          <w:rStyle w:val="CharAttribute7"/>
+          <w:rFonts w:asciiTheme="majorBidi" w:eastAsia="Batang" w:hAnsiTheme="majorBidi" w:hint="cs"/>
+          <w:sz w:val="28"/>
+          <w:szCs w:val="28"/>
+          <w:rtl/>
+        </w:rPr>
+        <w:t>ه</w:t>
+      </w:r>
+      <w:r>
+        <w:rPr>
+          <w:rStyle w:val="CharAttribute7"/>
+          <w:rFonts w:asciiTheme="majorBidi" w:eastAsia="Batang" w:hAnsiTheme="majorBidi"/>
+          <w:sz w:val="28"/>
+          <w:szCs w:val="28"/>
+          <w:rtl/>
+        </w:rPr>
+        <w:t xml:space="preserve"> </w:t>
+      </w:r>
+      <w:r>
+        <w:rPr>
+          <w:rStyle w:val="CharAttribute7"/>
+          <w:rFonts w:asciiTheme="majorBidi" w:eastAsia="Batang" w:hAnsiTheme="majorBidi" w:hint="cs"/>
+          <w:sz w:val="28"/>
+          <w:szCs w:val="28"/>
+          <w:rtl/>
+        </w:rPr>
+        <w:t>إ</w:t>
+      </w:r>
+      <w:r>
+        <w:rPr>
+          <w:rStyle w:val="CharAttribute7"/>
+          <w:rFonts w:asciiTheme="majorBidi" w:eastAsia="Batang" w:hAnsiTheme="majorBidi"/>
+          <w:sz w:val="28"/>
+          <w:szCs w:val="28"/>
+          <w:rtl/>
+        </w:rPr>
+        <w:t>ل</w:t>
+      </w:r>
+      <w:r>
+        <w:rPr>
+          <w:rStyle w:val="CharAttribute7"/>
+          <w:rFonts w:asciiTheme="majorBidi" w:eastAsia="Batang" w:hAnsiTheme="majorBidi" w:hint="cs"/>
+          <w:sz w:val="28"/>
+          <w:szCs w:val="28"/>
+          <w:rtl/>
+        </w:rPr>
+        <w:t>ى</w:t>
+      </w:r>
+      <w:r>
+        <w:rPr>
+          <w:rStyle w:val="CharAttribute7"/>
+          <w:rFonts w:asciiTheme="majorBidi" w:eastAsia="Batang" w:hAnsiTheme="majorBidi"/>
+          <w:sz w:val="28"/>
+          <w:szCs w:val="28"/>
+          <w:rtl/>
+        </w:rPr>
+        <w:t xml:space="preserve"> وجهته</w:t>
+      </w:r>
+      <w:r>
+        <w:rPr>
+          <w:rStyle w:val="CharAttribute7"/>
+          <w:rFonts w:asciiTheme="majorBidi" w:eastAsia="Batang" w:hAnsiTheme="majorBidi" w:hint="cs"/>
+          <w:sz w:val="28"/>
+          <w:szCs w:val="28"/>
+          <w:rtl/>
+        </w:rPr>
+        <w:t>.</w:t>
       </w:r>
     </w:p>
     <w:p>
@@ -1948,7 +2474,7 @@
         <w:pStyle w:val="ParaAttribute0"/>
         <w:numPr>
           <w:ilvl w:val="0"/>
-          <w:numId w:val="6"/>
+          <w:numId w:val="16"/>
         </w:numPr>
         <w:bidi/>
         <w:spacing w:line="288" w:lineRule="auto"/>
@@ -1964,10 +2490,31 @@
         <w:rPr>
           <w:rStyle w:val="CharAttribute7"/>
           <w:rFonts w:asciiTheme="majorBidi" w:eastAsia="Batang" w:hAnsiTheme="majorBidi"/>
-          <w:szCs w:val="32"/>
-          <w:rtl/>
-        </w:rPr>
-        <w:t>اقتراح انساب الأوقات للقيام برحلتة</w:t>
+          <w:sz w:val="28"/>
+          <w:szCs w:val="28"/>
+          <w:rtl/>
+        </w:rPr>
+        <w:t>اقتراح انسب الأوقات للقيام برحلت</w:t>
+      </w:r>
+      <w:r>
+        <w:rPr>
+          <w:rStyle w:val="CharAttribute7"/>
+          <w:rFonts w:asciiTheme="majorBidi" w:eastAsia="Batang" w:hAnsiTheme="majorBidi" w:hint="cs"/>
+          <w:sz w:val="28"/>
+          <w:szCs w:val="28"/>
+          <w:rtl/>
+        </w:rPr>
+        <w:t>ه</w:t>
+      </w:r>
+      <w:r>
+        <w:rPr>
+          <w:rStyle w:val="CharAttribute7"/>
+          <w:rFonts w:asciiTheme="majorBidi" w:eastAsia="Batang" w:hAnsiTheme="majorBidi" w:hint="cs"/>
+          <w:sz w:val="28"/>
+          <w:szCs w:val="28"/>
+          <w:rtl/>
+        </w:rPr>
+        <w:t>.</w:t>
       </w:r>
     </w:p>
     <w:p>
@@ -1977,7 +2524,7 @@
         <w:spacing w:line="288" w:lineRule="auto"/>
         <w:jc w:val="both"/>
         <w:rPr>
-          <w:rFonts w:asciiTheme="majorBidi" w:eastAsia="Calibri" w:hAnsiTheme="majorBidi" w:cstheme="majorBidi"/>
+          <w:rFonts w:asciiTheme="majorBidi" w:eastAsia="Calibri" w:hAnsiTheme="majorBidi" w:cstheme="majorBidi" w:hint="cs"/>
           <w:sz w:val="32"/>
           <w:szCs w:val="32"/>
           <w:rtl/>
@@ -1987,6 +2534,10 @@
     <w:p>
       <w:pPr>
         <w:pStyle w:val="ParaAttribute0"/>
+        <w:numPr>
+          <w:ilvl w:val="1"/>
+          <w:numId w:val="12"/>
+        </w:numPr>
         <w:bidi/>
         <w:spacing w:line="288" w:lineRule="auto"/>
         <w:jc w:val="both"/>
@@ -1999,14 +2550,6 @@
       </w:pPr>
       <w:r>
         <w:rPr>
-          <w:rFonts w:asciiTheme="majorBidi" w:eastAsia="Calibri" w:hAnsiTheme="majorBidi" w:cstheme="majorBidi"/>
-          <w:sz w:val="32"/>
-          <w:szCs w:val="32"/>
-        </w:rPr>
-        <w:t>1</w:t>
-      </w:r>
-      <w:r>
-        <w:rPr>
           <w:rStyle w:val="CharAttribute7"/>
           <w:rFonts w:asciiTheme="majorBidi" w:eastAsia="Batang" w:hAnsiTheme="majorBidi" w:cstheme="majorBidi"/>
           <w:b w:val="0"/>
@@ -2014,7 +2557,29 @@
           <w:szCs w:val="32"/>
           <w:rtl/>
         </w:rPr>
-        <w:t>-5 منهجية البحث:</w:t>
+        <w:t>منهجية البحث</w:t>
+      </w:r>
+      <w:r>
+        <w:rPr>
+          <w:rStyle w:val="CharAttribute7"/>
+          <w:rFonts w:asciiTheme="majorBidi" w:eastAsia="Batang" w:hAnsiTheme="majorBidi" w:cstheme="majorBidi" w:hint="cs"/>
+          <w:b w:val="0"/>
+          <w:bCs/>
+          <w:szCs w:val="32"/>
+          <w:rtl/>
+        </w:rPr>
+        <w:t xml:space="preserve"> </w:t>
+      </w:r>
+      <w:r>
+        <w:rPr>
+          <w:rStyle w:val="CharAttribute7"/>
+          <w:rFonts w:asciiTheme="majorBidi" w:eastAsia="Batang" w:hAnsiTheme="majorBidi" w:cstheme="majorBidi"/>
+          <w:b w:val="0"/>
+          <w:bCs/>
+          <w:szCs w:val="32"/>
+          <w:rtl/>
+        </w:rPr>
+        <w:t>:</w:t>
       </w:r>
     </w:p>
     <w:p>
@@ -2047,6 +2612,15 @@
         </w:rPr>
         <w:t>يلي التطبيقي في حل مشكلة البحث</w:t>
       </w:r>
+      <w:r>
+        <w:rPr>
+          <w:rStyle w:val="CharAttribute2"/>
+          <w:rFonts w:asciiTheme="majorBidi" w:eastAsia="Batang" w:hAnsiTheme="majorBidi" w:cstheme="majorBidi" w:hint="cs"/>
+          <w:szCs w:val="32"/>
+          <w:rtl/>
+        </w:rPr>
+        <w:t>.</w:t>
+      </w:r>
     </w:p>
     <w:p>
       <w:pPr>
@@ -2078,6 +2652,10 @@
     <w:p>
       <w:pPr>
         <w:pStyle w:val="ParaAttribute0"/>
+        <w:numPr>
+          <w:ilvl w:val="1"/>
+          <w:numId w:val="12"/>
+        </w:numPr>
         <w:bidi/>
         <w:spacing w:line="288" w:lineRule="auto"/>
         <w:jc w:val="both"/>
@@ -2099,18 +2677,42 @@
           <w:szCs w:val="32"/>
           <w:rtl/>
         </w:rPr>
-        <w:t>1-6 أدوات البحث:</w:t>
-      </w:r>
-    </w:p>
-    <w:p>
-      <w:pPr>
-        <w:pStyle w:val="ParaAttribute0"/>
-        <w:bidi/>
-        <w:spacing w:line="288" w:lineRule="auto"/>
-        <w:jc w:val="both"/>
+        <w:lastRenderedPageBreak/>
+        <w:t>أدوات البحث</w:t>
+      </w:r>
+      <w:r>
+        <w:rPr>
+          <w:rStyle w:val="CharAttribute2"/>
+          <w:rFonts w:asciiTheme="majorBidi" w:eastAsia="Batang" w:hAnsiTheme="majorBidi" w:cstheme="majorBidi" w:hint="cs"/>
+          <w:b/>
+          <w:bCs/>
+          <w:szCs w:val="32"/>
+          <w:rtl/>
+        </w:rPr>
+        <w:t xml:space="preserve"> </w:t>
+      </w:r>
+      <w:r>
         <w:rPr>
           <w:rStyle w:val="CharAttribute2"/>
           <w:rFonts w:asciiTheme="majorBidi" w:eastAsia="Batang" w:hAnsiTheme="majorBidi" w:cstheme="majorBidi"/>
+          <w:b/>
+          <w:bCs/>
+          <w:szCs w:val="32"/>
+          <w:rtl/>
+        </w:rPr>
+        <w:t>:</w:t>
+      </w:r>
+    </w:p>
+    <w:p>
+      <w:pPr>
+        <w:pStyle w:val="ParaAttribute0"/>
+        <w:bidi/>
+        <w:spacing w:line="288" w:lineRule="auto"/>
+        <w:ind w:firstLine="180"/>
+        <w:jc w:val="both"/>
+        <w:rPr>
+          <w:rStyle w:val="CharAttribute2"/>
+          <w:rFonts w:asciiTheme="majorBidi" w:eastAsia="Batang" w:hAnsiTheme="majorBidi" w:cstheme="majorBidi"/>
           <w:szCs w:val="32"/>
           <w:rtl/>
         </w:rPr>
@@ -2122,7 +2724,25 @@
           <w:szCs w:val="32"/>
           <w:rtl/>
         </w:rPr>
-        <w:t>الأدوات المستخدمة في هذا البحث تشمل الاتي:</w:t>
+        <w:t>الأدوات المستخدمة في هذا البحث تشمل الاتي</w:t>
+      </w:r>
+      <w:r>
+        <w:rPr>
+          <w:rStyle w:val="CharAttribute2"/>
+          <w:rFonts w:asciiTheme="majorBidi" w:eastAsia="Batang" w:hAnsiTheme="majorBidi" w:cstheme="majorBidi" w:hint="cs"/>
+          <w:szCs w:val="32"/>
+          <w:rtl/>
+        </w:rPr>
+        <w:t xml:space="preserve"> </w:t>
+      </w:r>
+      <w:r>
+        <w:rPr>
+          <w:rStyle w:val="CharAttribute2"/>
+          <w:rFonts w:asciiTheme="majorBidi" w:eastAsia="Batang" w:hAnsiTheme="majorBidi" w:cstheme="majorBidi" w:hint="cs"/>
+          <w:szCs w:val="32"/>
+          <w:rtl/>
+        </w:rPr>
+        <w:t>:</w:t>
       </w:r>
     </w:p>
     <w:p>
@@ -2390,6 +3010,184 @@
     </w:lvl>
   </w:abstractNum>
   <w:abstractNum w:abstractNumId="1">
+    <w:nsid w:val="0EE75EE5"/>
+    <w:multiLevelType w:val="multilevel"/>
+    <w:tmpl w:val="35A66C4E"/>
+    <w:lvl w:ilvl="0">
+      <w:start w:val="1"/>
+      <w:numFmt w:val="arabicAlpha"/>
+      <w:lvlText w:val="%1-"/>
+      <w:lvlJc w:val="left"/>
+      <w:pPr>
+        <w:ind w:left="1080" w:hanging="360"/>
+      </w:pPr>
+      <w:rPr>
+        <w:rFonts w:asciiTheme="majorBidi" w:eastAsia="Batang" w:hAnsiTheme="majorBidi" w:cs="Times New Roman"/>
+      </w:rPr>
+    </w:lvl>
+    <w:lvl w:ilvl="1" w:tentative="1">
+      <w:start w:val="1"/>
+      <w:numFmt w:val="lowerLetter"/>
+      <w:lvlText w:val="%2."/>
+      <w:lvlJc w:val="left"/>
+      <w:pPr>
+        <w:ind w:left="1800" w:hanging="360"/>
+      </w:pPr>
+    </w:lvl>
+    <w:lvl w:ilvl="2" w:tentative="1">
+      <w:start w:val="1"/>
+      <w:numFmt w:val="lowerRoman"/>
+      <w:lvlText w:val="%3."/>
+      <w:lvlJc w:val="right"/>
+      <w:pPr>
+        <w:ind w:left="2520" w:hanging="180"/>
+      </w:pPr>
+    </w:lvl>
+    <w:lvl w:ilvl="3" w:tentative="1">
+      <w:start w:val="1"/>
+      <w:numFmt w:val="decimal"/>
+      <w:lvlText w:val="%4."/>
+      <w:lvlJc w:val="left"/>
+      <w:pPr>
+        <w:ind w:left="3240" w:hanging="360"/>
+      </w:pPr>
+    </w:lvl>
+    <w:lvl w:ilvl="4" w:tentative="1">
+      <w:start w:val="1"/>
+      <w:numFmt w:val="lowerLetter"/>
+      <w:lvlText w:val="%5."/>
+      <w:lvlJc w:val="left"/>
+      <w:pPr>
+        <w:ind w:left="3960" w:hanging="360"/>
+      </w:pPr>
+    </w:lvl>
+    <w:lvl w:ilvl="5" w:tentative="1">
+      <w:start w:val="1"/>
+      <w:numFmt w:val="lowerRoman"/>
+      <w:lvlText w:val="%6."/>
+      <w:lvlJc w:val="right"/>
+      <w:pPr>
+        <w:ind w:left="4680" w:hanging="180"/>
+      </w:pPr>
+    </w:lvl>
+    <w:lvl w:ilvl="6" w:tentative="1">
+      <w:start w:val="1"/>
+      <w:numFmt w:val="decimal"/>
+      <w:lvlText w:val="%7."/>
+      <w:lvlJc w:val="left"/>
+      <w:pPr>
+        <w:ind w:left="5400" w:hanging="360"/>
+      </w:pPr>
+    </w:lvl>
+    <w:lvl w:ilvl="7" w:tentative="1">
+      <w:start w:val="1"/>
+      <w:numFmt w:val="lowerLetter"/>
+      <w:lvlText w:val="%8."/>
+      <w:lvlJc w:val="left"/>
+      <w:pPr>
+        <w:ind w:left="6120" w:hanging="360"/>
+      </w:pPr>
+    </w:lvl>
+    <w:lvl w:ilvl="8" w:tentative="1">
+      <w:start w:val="1"/>
+      <w:numFmt w:val="lowerRoman"/>
+      <w:lvlText w:val="%9."/>
+      <w:lvlJc w:val="right"/>
+      <w:pPr>
+        <w:ind w:left="6840" w:hanging="180"/>
+      </w:pPr>
+    </w:lvl>
+  </w:abstractNum>
+  <w:abstractNum w:abstractNumId="2">
+    <w:nsid w:val="1B791824"/>
+    <w:multiLevelType w:val="hybridMultilevel"/>
+    <w:tmpl w:val="46E87DCC"/>
+    <w:lvl w:ilvl="0" w:tplc="498AC580">
+      <w:start w:val="1"/>
+      <w:numFmt w:val="arabicAlpha"/>
+      <w:lvlText w:val="%1-"/>
+      <w:lvlJc w:val="left"/>
+      <w:pPr>
+        <w:ind w:left="1080" w:hanging="360"/>
+      </w:pPr>
+      <w:rPr>
+        <w:rFonts w:hint="default"/>
+      </w:rPr>
+    </w:lvl>
+    <w:lvl w:ilvl="1" w:tplc="04090019" w:tentative="1">
+      <w:start w:val="1"/>
+      <w:numFmt w:val="lowerLetter"/>
+      <w:lvlText w:val="%2."/>
+      <w:lvlJc w:val="left"/>
+      <w:pPr>
+        <w:ind w:left="1800" w:hanging="360"/>
+      </w:pPr>
+    </w:lvl>
+    <w:lvl w:ilvl="2" w:tplc="0409001B" w:tentative="1">
+      <w:start w:val="1"/>
+      <w:numFmt w:val="lowerRoman"/>
+      <w:lvlText w:val="%3."/>
+      <w:lvlJc w:val="right"/>
+      <w:pPr>
+        <w:ind w:left="2520" w:hanging="180"/>
+      </w:pPr>
+    </w:lvl>
+    <w:lvl w:ilvl="3" w:tplc="0409000F" w:tentative="1">
+      <w:start w:val="1"/>
+      <w:numFmt w:val="decimal"/>
+      <w:lvlText w:val="%4."/>
+      <w:lvlJc w:val="left"/>
+      <w:pPr>
+        <w:ind w:left="3240" w:hanging="360"/>
+      </w:pPr>
+    </w:lvl>
+    <w:lvl w:ilvl="4" w:tplc="04090019" w:tentative="1">
+      <w:start w:val="1"/>
+      <w:numFmt w:val="lowerLetter"/>
+      <w:lvlText w:val="%5."/>
+      <w:lvlJc w:val="left"/>
+      <w:pPr>
+        <w:ind w:left="3960" w:hanging="360"/>
+      </w:pPr>
+    </w:lvl>
+    <w:lvl w:ilvl="5" w:tplc="0409001B" w:tentative="1">
+      <w:start w:val="1"/>
+      <w:numFmt w:val="lowerRoman"/>
+      <w:lvlText w:val="%6."/>
+      <w:lvlJc w:val="right"/>
+      <w:pPr>
+        <w:ind w:left="4680" w:hanging="180"/>
+      </w:pPr>
+    </w:lvl>
+    <w:lvl w:ilvl="6" w:tplc="0409000F" w:tentative="1">
+      <w:start w:val="1"/>
+      <w:numFmt w:val="decimal"/>
+      <w:lvlText w:val="%7."/>
+      <w:lvlJc w:val="left"/>
+      <w:pPr>
+        <w:ind w:left="5400" w:hanging="360"/>
+      </w:pPr>
+    </w:lvl>
+    <w:lvl w:ilvl="7" w:tplc="04090019" w:tentative="1">
+      <w:start w:val="1"/>
+      <w:numFmt w:val="lowerLetter"/>
+      <w:lvlText w:val="%8."/>
+      <w:lvlJc w:val="left"/>
+      <w:pPr>
+        <w:ind w:left="6120" w:hanging="360"/>
+      </w:pPr>
+    </w:lvl>
+    <w:lvl w:ilvl="8" w:tplc="0409001B" w:tentative="1">
+      <w:start w:val="1"/>
+      <w:numFmt w:val="lowerRoman"/>
+      <w:lvlText w:val="%9."/>
+      <w:lvlJc w:val="right"/>
+      <w:pPr>
+        <w:ind w:left="6840" w:hanging="180"/>
+      </w:pPr>
+    </w:lvl>
+  </w:abstractNum>
+  <w:abstractNum w:abstractNumId="3">
     <w:nsid w:val="1BEC57FA"/>
     <w:multiLevelType w:val="hybridMultilevel"/>
     <w:tmpl w:val="F54E5AB0"/>
@@ -2478,7 +3276,185 @@
       </w:pPr>
     </w:lvl>
   </w:abstractNum>
-  <w:abstractNum w:abstractNumId="2">
+  <w:abstractNum w:abstractNumId="4">
+    <w:nsid w:val="1EB4147E"/>
+    <w:multiLevelType w:val="hybridMultilevel"/>
+    <w:tmpl w:val="35A66C4E"/>
+    <w:lvl w:ilvl="0" w:tplc="442EFA40">
+      <w:start w:val="1"/>
+      <w:numFmt w:val="arabicAlpha"/>
+      <w:lvlText w:val="%1-"/>
+      <w:lvlJc w:val="left"/>
+      <w:pPr>
+        <w:ind w:left="1080" w:hanging="360"/>
+      </w:pPr>
+      <w:rPr>
+        <w:rFonts w:asciiTheme="majorBidi" w:eastAsia="Batang" w:hAnsiTheme="majorBidi" w:cs="Times New Roman"/>
+      </w:rPr>
+    </w:lvl>
+    <w:lvl w:ilvl="1" w:tplc="04090019" w:tentative="1">
+      <w:start w:val="1"/>
+      <w:numFmt w:val="lowerLetter"/>
+      <w:lvlText w:val="%2."/>
+      <w:lvlJc w:val="left"/>
+      <w:pPr>
+        <w:ind w:left="1800" w:hanging="360"/>
+      </w:pPr>
+    </w:lvl>
+    <w:lvl w:ilvl="2" w:tplc="0409001B" w:tentative="1">
+      <w:start w:val="1"/>
+      <w:numFmt w:val="lowerRoman"/>
+      <w:lvlText w:val="%3."/>
+      <w:lvlJc w:val="right"/>
+      <w:pPr>
+        <w:ind w:left="2520" w:hanging="180"/>
+      </w:pPr>
+    </w:lvl>
+    <w:lvl w:ilvl="3" w:tplc="0409000F" w:tentative="1">
+      <w:start w:val="1"/>
+      <w:numFmt w:val="decimal"/>
+      <w:lvlText w:val="%4."/>
+      <w:lvlJc w:val="left"/>
+      <w:pPr>
+        <w:ind w:left="3240" w:hanging="360"/>
+      </w:pPr>
+    </w:lvl>
+    <w:lvl w:ilvl="4" w:tplc="04090019" w:tentative="1">
+      <w:start w:val="1"/>
+      <w:numFmt w:val="lowerLetter"/>
+      <w:lvlText w:val="%5."/>
+      <w:lvlJc w:val="left"/>
+      <w:pPr>
+        <w:ind w:left="3960" w:hanging="360"/>
+      </w:pPr>
+    </w:lvl>
+    <w:lvl w:ilvl="5" w:tplc="0409001B" w:tentative="1">
+      <w:start w:val="1"/>
+      <w:numFmt w:val="lowerRoman"/>
+      <w:lvlText w:val="%6."/>
+      <w:lvlJc w:val="right"/>
+      <w:pPr>
+        <w:ind w:left="4680" w:hanging="180"/>
+      </w:pPr>
+    </w:lvl>
+    <w:lvl w:ilvl="6" w:tplc="0409000F" w:tentative="1">
+      <w:start w:val="1"/>
+      <w:numFmt w:val="decimal"/>
+      <w:lvlText w:val="%7."/>
+      <w:lvlJc w:val="left"/>
+      <w:pPr>
+        <w:ind w:left="5400" w:hanging="360"/>
+      </w:pPr>
+    </w:lvl>
+    <w:lvl w:ilvl="7" w:tplc="04090019" w:tentative="1">
+      <w:start w:val="1"/>
+      <w:numFmt w:val="lowerLetter"/>
+      <w:lvlText w:val="%8."/>
+      <w:lvlJc w:val="left"/>
+      <w:pPr>
+        <w:ind w:left="6120" w:hanging="360"/>
+      </w:pPr>
+    </w:lvl>
+    <w:lvl w:ilvl="8" w:tplc="0409001B" w:tentative="1">
+      <w:start w:val="1"/>
+      <w:numFmt w:val="lowerRoman"/>
+      <w:lvlText w:val="%9."/>
+      <w:lvlJc w:val="right"/>
+      <w:pPr>
+        <w:ind w:left="6840" w:hanging="180"/>
+      </w:pPr>
+    </w:lvl>
+  </w:abstractNum>
+  <w:abstractNum w:abstractNumId="5">
+    <w:nsid w:val="2D0E3CF8"/>
+    <w:multiLevelType w:val="hybridMultilevel"/>
+    <w:tmpl w:val="3EA6E8E0"/>
+    <w:lvl w:ilvl="0" w:tplc="B0B6E858">
+      <w:start w:val="1"/>
+      <w:numFmt w:val="arabicAlpha"/>
+      <w:lvlText w:val="%1-"/>
+      <w:lvlJc w:val="left"/>
+      <w:pPr>
+        <w:ind w:left="1080" w:hanging="360"/>
+      </w:pPr>
+      <w:rPr>
+        <w:rFonts w:hint="default"/>
+      </w:rPr>
+    </w:lvl>
+    <w:lvl w:ilvl="1" w:tplc="04090019" w:tentative="1">
+      <w:start w:val="1"/>
+      <w:numFmt w:val="lowerLetter"/>
+      <w:lvlText w:val="%2."/>
+      <w:lvlJc w:val="left"/>
+      <w:pPr>
+        <w:ind w:left="1800" w:hanging="360"/>
+      </w:pPr>
+    </w:lvl>
+    <w:lvl w:ilvl="2" w:tplc="0409001B" w:tentative="1">
+      <w:start w:val="1"/>
+      <w:numFmt w:val="lowerRoman"/>
+      <w:lvlText w:val="%3."/>
+      <w:lvlJc w:val="right"/>
+      <w:pPr>
+        <w:ind w:left="2520" w:hanging="180"/>
+      </w:pPr>
+    </w:lvl>
+    <w:lvl w:ilvl="3" w:tplc="0409000F" w:tentative="1">
+      <w:start w:val="1"/>
+      <w:numFmt w:val="decimal"/>
+      <w:lvlText w:val="%4."/>
+      <w:lvlJc w:val="left"/>
+      <w:pPr>
+        <w:ind w:left="3240" w:hanging="360"/>
+      </w:pPr>
+    </w:lvl>
+    <w:lvl w:ilvl="4" w:tplc="04090019" w:tentative="1">
+      <w:start w:val="1"/>
+      <w:numFmt w:val="lowerLetter"/>
+      <w:lvlText w:val="%5."/>
+      <w:lvlJc w:val="left"/>
+      <w:pPr>
+        <w:ind w:left="3960" w:hanging="360"/>
+      </w:pPr>
+    </w:lvl>
+    <w:lvl w:ilvl="5" w:tplc="0409001B" w:tentative="1">
+      <w:start w:val="1"/>
+      <w:numFmt w:val="lowerRoman"/>
+      <w:lvlText w:val="%6."/>
+      <w:lvlJc w:val="right"/>
+      <w:pPr>
+        <w:ind w:left="4680" w:hanging="180"/>
+      </w:pPr>
+    </w:lvl>
+    <w:lvl w:ilvl="6" w:tplc="0409000F" w:tentative="1">
+      <w:start w:val="1"/>
+      <w:numFmt w:val="decimal"/>
+      <w:lvlText w:val="%7."/>
+      <w:lvlJc w:val="left"/>
+      <w:pPr>
+        <w:ind w:left="5400" w:hanging="360"/>
+      </w:pPr>
+    </w:lvl>
+    <w:lvl w:ilvl="7" w:tplc="04090019" w:tentative="1">
+      <w:start w:val="1"/>
+      <w:numFmt w:val="lowerLetter"/>
+      <w:lvlText w:val="%8."/>
+      <w:lvlJc w:val="left"/>
+      <w:pPr>
+        <w:ind w:left="6120" w:hanging="360"/>
+      </w:pPr>
+    </w:lvl>
+    <w:lvl w:ilvl="8" w:tplc="0409001B" w:tentative="1">
+      <w:start w:val="1"/>
+      <w:numFmt w:val="lowerRoman"/>
+      <w:lvlText w:val="%9."/>
+      <w:lvlJc w:val="right"/>
+      <w:pPr>
+        <w:ind w:left="6840" w:hanging="180"/>
+      </w:pPr>
+    </w:lvl>
+  </w:abstractNum>
+  <w:abstractNum w:abstractNumId="6">
     <w:nsid w:val="2F064106"/>
     <w:multiLevelType w:val="hybridMultilevel"/>
     <w:tmpl w:val="15027921"/>
@@ -2609,7 +3585,96 @@
       </w:rPr>
     </w:lvl>
   </w:abstractNum>
-  <w:abstractNum w:abstractNumId="3">
+  <w:abstractNum w:abstractNumId="7">
+    <w:nsid w:val="387525EF"/>
+    <w:multiLevelType w:val="hybridMultilevel"/>
+    <w:tmpl w:val="5720E5BA"/>
+    <w:lvl w:ilvl="0" w:tplc="03BEEF5C">
+      <w:start w:val="1"/>
+      <w:numFmt w:val="arabicAlpha"/>
+      <w:lvlText w:val="%1-"/>
+      <w:lvlJc w:val="left"/>
+      <w:pPr>
+        <w:ind w:left="1080" w:hanging="360"/>
+      </w:pPr>
+      <w:rPr>
+        <w:rFonts w:cs="Times New Roman" w:hint="default"/>
+      </w:rPr>
+    </w:lvl>
+    <w:lvl w:ilvl="1" w:tplc="04090019" w:tentative="1">
+      <w:start w:val="1"/>
+      <w:numFmt w:val="lowerLetter"/>
+      <w:lvlText w:val="%2."/>
+      <w:lvlJc w:val="left"/>
+      <w:pPr>
+        <w:ind w:left="1800" w:hanging="360"/>
+      </w:pPr>
+    </w:lvl>
+    <w:lvl w:ilvl="2" w:tplc="0409001B" w:tentative="1">
+      <w:start w:val="1"/>
+      <w:numFmt w:val="lowerRoman"/>
+      <w:lvlText w:val="%3."/>
+      <w:lvlJc w:val="right"/>
+      <w:pPr>
+        <w:ind w:left="2520" w:hanging="180"/>
+      </w:pPr>
+    </w:lvl>
+    <w:lvl w:ilvl="3" w:tplc="0409000F" w:tentative="1">
+      <w:start w:val="1"/>
+      <w:numFmt w:val="decimal"/>
+      <w:lvlText w:val="%4."/>
+      <w:lvlJc w:val="left"/>
+      <w:pPr>
+        <w:ind w:left="3240" w:hanging="360"/>
+      </w:pPr>
+    </w:lvl>
+    <w:lvl w:ilvl="4" w:tplc="04090019" w:tentative="1">
+      <w:start w:val="1"/>
+      <w:numFmt w:val="lowerLetter"/>
+      <w:lvlText w:val="%5."/>
+      <w:lvlJc w:val="left"/>
+      <w:pPr>
+        <w:ind w:left="3960" w:hanging="360"/>
+      </w:pPr>
+    </w:lvl>
+    <w:lvl w:ilvl="5" w:tplc="0409001B" w:tentative="1">
+      <w:start w:val="1"/>
+      <w:numFmt w:val="lowerRoman"/>
+      <w:lvlText w:val="%6."/>
+      <w:lvlJc w:val="right"/>
+      <w:pPr>
+        <w:ind w:left="4680" w:hanging="180"/>
+      </w:pPr>
+    </w:lvl>
+    <w:lvl w:ilvl="6" w:tplc="0409000F" w:tentative="1">
+      <w:start w:val="1"/>
+      <w:numFmt w:val="decimal"/>
+      <w:lvlText w:val="%7."/>
+      <w:lvlJc w:val="left"/>
+      <w:pPr>
+        <w:ind w:left="5400" w:hanging="360"/>
+      </w:pPr>
+    </w:lvl>
+    <w:lvl w:ilvl="7" w:tplc="04090019" w:tentative="1">
+      <w:start w:val="1"/>
+      <w:numFmt w:val="lowerLetter"/>
+      <w:lvlText w:val="%8."/>
+      <w:lvlJc w:val="left"/>
+      <w:pPr>
+        <w:ind w:left="6120" w:hanging="360"/>
+      </w:pPr>
+    </w:lvl>
+    <w:lvl w:ilvl="8" w:tplc="0409001B" w:tentative="1">
+      <w:start w:val="1"/>
+      <w:numFmt w:val="lowerRoman"/>
+      <w:lvlText w:val="%9."/>
+      <w:lvlJc w:val="right"/>
+      <w:pPr>
+        <w:ind w:left="6840" w:hanging="180"/>
+      </w:pPr>
+    </w:lvl>
+  </w:abstractNum>
+  <w:abstractNum w:abstractNumId="8">
     <w:nsid w:val="393C7790"/>
     <w:multiLevelType w:val="multilevel"/>
     <w:tmpl w:val="48AE9F5E"/>
@@ -2722,7 +3787,96 @@
       </w:rPr>
     </w:lvl>
   </w:abstractNum>
-  <w:abstractNum w:abstractNumId="4">
+  <w:abstractNum w:abstractNumId="9">
+    <w:nsid w:val="3D1B6D2E"/>
+    <w:multiLevelType w:val="hybridMultilevel"/>
+    <w:tmpl w:val="6A967954"/>
+    <w:lvl w:ilvl="0" w:tplc="23DE7BC4">
+      <w:start w:val="1"/>
+      <w:numFmt w:val="decimal"/>
+      <w:lvlText w:val="%1-"/>
+      <w:lvlJc w:val="left"/>
+      <w:pPr>
+        <w:ind w:left="1080" w:hanging="360"/>
+      </w:pPr>
+      <w:rPr>
+        <w:rFonts w:hint="default"/>
+      </w:rPr>
+    </w:lvl>
+    <w:lvl w:ilvl="1" w:tplc="04090019" w:tentative="1">
+      <w:start w:val="1"/>
+      <w:numFmt w:val="lowerLetter"/>
+      <w:lvlText w:val="%2."/>
+      <w:lvlJc w:val="left"/>
+      <w:pPr>
+        <w:ind w:left="1800" w:hanging="360"/>
+      </w:pPr>
+    </w:lvl>
+    <w:lvl w:ilvl="2" w:tplc="0409001B" w:tentative="1">
+      <w:start w:val="1"/>
+      <w:numFmt w:val="lowerRoman"/>
+      <w:lvlText w:val="%3."/>
+      <w:lvlJc w:val="right"/>
+      <w:pPr>
+        <w:ind w:left="2520" w:hanging="180"/>
+      </w:pPr>
+    </w:lvl>
+    <w:lvl w:ilvl="3" w:tplc="0409000F" w:tentative="1">
+      <w:start w:val="1"/>
+      <w:numFmt w:val="decimal"/>
+      <w:lvlText w:val="%4."/>
+      <w:lvlJc w:val="left"/>
+      <w:pPr>
+        <w:ind w:left="3240" w:hanging="360"/>
+      </w:pPr>
+    </w:lvl>
+    <w:lvl w:ilvl="4" w:tplc="04090019" w:tentative="1">
+      <w:start w:val="1"/>
+      <w:numFmt w:val="lowerLetter"/>
+      <w:lvlText w:val="%5."/>
+      <w:lvlJc w:val="left"/>
+      <w:pPr>
+        <w:ind w:left="3960" w:hanging="360"/>
+      </w:pPr>
+    </w:lvl>
+    <w:lvl w:ilvl="5" w:tplc="0409001B" w:tentative="1">
+      <w:start w:val="1"/>
+      <w:numFmt w:val="lowerRoman"/>
+      <w:lvlText w:val="%6."/>
+      <w:lvlJc w:val="right"/>
+      <w:pPr>
+        <w:ind w:left="4680" w:hanging="180"/>
+      </w:pPr>
+    </w:lvl>
+    <w:lvl w:ilvl="6" w:tplc="0409000F" w:tentative="1">
+      <w:start w:val="1"/>
+      <w:numFmt w:val="decimal"/>
+      <w:lvlText w:val="%7."/>
+      <w:lvlJc w:val="left"/>
+      <w:pPr>
+        <w:ind w:left="5400" w:hanging="360"/>
+      </w:pPr>
+    </w:lvl>
+    <w:lvl w:ilvl="7" w:tplc="04090019" w:tentative="1">
+      <w:start w:val="1"/>
+      <w:numFmt w:val="lowerLetter"/>
+      <w:lvlText w:val="%8."/>
+      <w:lvlJc w:val="left"/>
+      <w:pPr>
+        <w:ind w:left="6120" w:hanging="360"/>
+      </w:pPr>
+    </w:lvl>
+    <w:lvl w:ilvl="8" w:tplc="0409001B" w:tentative="1">
+      <w:start w:val="1"/>
+      <w:numFmt w:val="lowerRoman"/>
+      <w:lvlText w:val="%9."/>
+      <w:lvlJc w:val="right"/>
+      <w:pPr>
+        <w:ind w:left="6840" w:hanging="180"/>
+      </w:pPr>
+    </w:lvl>
+  </w:abstractNum>
+  <w:abstractNum w:abstractNumId="10">
     <w:nsid w:val="407F7880"/>
     <w:multiLevelType w:val="multilevel"/>
     <w:tmpl w:val="17A0DC3A"/>
@@ -2835,11 +3989,100 @@
       </w:rPr>
     </w:lvl>
   </w:abstractNum>
-  <w:abstractNum w:abstractNumId="5">
+  <w:abstractNum w:abstractNumId="11">
+    <w:nsid w:val="41354F17"/>
+    <w:multiLevelType w:val="hybridMultilevel"/>
+    <w:tmpl w:val="3244AFF8"/>
+    <w:lvl w:ilvl="0" w:tplc="5E5A242C">
+      <w:start w:val="1"/>
+      <w:numFmt w:val="arabicAlpha"/>
+      <w:lvlText w:val="%1-"/>
+      <w:lvlJc w:val="left"/>
+      <w:pPr>
+        <w:ind w:left="1080" w:hanging="360"/>
+      </w:pPr>
+      <w:rPr>
+        <w:rFonts w:hint="default"/>
+      </w:rPr>
+    </w:lvl>
+    <w:lvl w:ilvl="1" w:tplc="04090019" w:tentative="1">
+      <w:start w:val="1"/>
+      <w:numFmt w:val="lowerLetter"/>
+      <w:lvlText w:val="%2."/>
+      <w:lvlJc w:val="left"/>
+      <w:pPr>
+        <w:ind w:left="1800" w:hanging="360"/>
+      </w:pPr>
+    </w:lvl>
+    <w:lvl w:ilvl="2" w:tplc="0409001B" w:tentative="1">
+      <w:start w:val="1"/>
+      <w:numFmt w:val="lowerRoman"/>
+      <w:lvlText w:val="%3."/>
+      <w:lvlJc w:val="right"/>
+      <w:pPr>
+        <w:ind w:left="2520" w:hanging="180"/>
+      </w:pPr>
+    </w:lvl>
+    <w:lvl w:ilvl="3" w:tplc="0409000F" w:tentative="1">
+      <w:start w:val="1"/>
+      <w:numFmt w:val="decimal"/>
+      <w:lvlText w:val="%4."/>
+      <w:lvlJc w:val="left"/>
+      <w:pPr>
+        <w:ind w:left="3240" w:hanging="360"/>
+      </w:pPr>
+    </w:lvl>
+    <w:lvl w:ilvl="4" w:tplc="04090019" w:tentative="1">
+      <w:start w:val="1"/>
+      <w:numFmt w:val="lowerLetter"/>
+      <w:lvlText w:val="%5."/>
+      <w:lvlJc w:val="left"/>
+      <w:pPr>
+        <w:ind w:left="3960" w:hanging="360"/>
+      </w:pPr>
+    </w:lvl>
+    <w:lvl w:ilvl="5" w:tplc="0409001B" w:tentative="1">
+      <w:start w:val="1"/>
+      <w:numFmt w:val="lowerRoman"/>
+      <w:lvlText w:val="%6."/>
+      <w:lvlJc w:val="right"/>
+      <w:pPr>
+        <w:ind w:left="4680" w:hanging="180"/>
+      </w:pPr>
+    </w:lvl>
+    <w:lvl w:ilvl="6" w:tplc="0409000F" w:tentative="1">
+      <w:start w:val="1"/>
+      <w:numFmt w:val="decimal"/>
+      <w:lvlText w:val="%7."/>
+      <w:lvlJc w:val="left"/>
+      <w:pPr>
+        <w:ind w:left="5400" w:hanging="360"/>
+      </w:pPr>
+    </w:lvl>
+    <w:lvl w:ilvl="7" w:tplc="04090019" w:tentative="1">
+      <w:start w:val="1"/>
+      <w:numFmt w:val="lowerLetter"/>
+      <w:lvlText w:val="%8."/>
+      <w:lvlJc w:val="left"/>
+      <w:pPr>
+        <w:ind w:left="6120" w:hanging="360"/>
+      </w:pPr>
+    </w:lvl>
+    <w:lvl w:ilvl="8" w:tplc="0409001B" w:tentative="1">
+      <w:start w:val="1"/>
+      <w:numFmt w:val="lowerRoman"/>
+      <w:lvlText w:val="%9."/>
+      <w:lvlJc w:val="right"/>
+      <w:pPr>
+        <w:ind w:left="6840" w:hanging="180"/>
+      </w:pPr>
+    </w:lvl>
+  </w:abstractNum>
+  <w:abstractNum w:abstractNumId="12">
     <w:nsid w:val="43734DD1"/>
     <w:multiLevelType w:val="hybridMultilevel"/>
-    <w:tmpl w:val="293683F2"/>
-    <w:lvl w:ilvl="0" w:tplc="4CC45EFA">
+    <w:tmpl w:val="9E7696FA"/>
+    <w:lvl w:ilvl="0" w:tplc="5994FA70">
       <w:start w:val="1"/>
       <w:numFmt w:val="arabicAlpha"/>
       <w:lvlText w:val="%1-"/>
@@ -2848,7 +4091,8 @@
         <w:ind w:left="1080" w:hanging="360"/>
       </w:pPr>
       <w:rPr>
-        <w:rFonts w:asciiTheme="minorHAnsi" w:eastAsiaTheme="minorHAnsi" w:hAnsiTheme="minorHAnsi" w:cs="Arial"/>
+        <w:rFonts w:ascii="Times New Roman" w:eastAsiaTheme="minorHAnsi" w:hAnsiTheme="minorHAnsi" w:cstheme="minorBidi"/>
+        <w:lang w:val="en-US"/>
       </w:rPr>
     </w:lvl>
     <w:lvl w:ilvl="1" w:tplc="04090003" w:tentative="1">
@@ -2948,7 +4192,298 @@
       </w:rPr>
     </w:lvl>
   </w:abstractNum>
-  <w:abstractNum w:abstractNumId="6">
+  <w:abstractNum w:abstractNumId="13">
+    <w:nsid w:val="47AE21C7"/>
+    <w:multiLevelType w:val="hybridMultilevel"/>
+    <w:tmpl w:val="0462816C"/>
+    <w:lvl w:ilvl="0" w:tplc="037AD848">
+      <w:start w:val="1"/>
+      <w:numFmt w:val="arabicAlpha"/>
+      <w:lvlText w:val="%1-"/>
+      <w:lvlJc w:val="left"/>
+      <w:pPr>
+        <w:ind w:left="1080" w:hanging="360"/>
+      </w:pPr>
+      <w:rPr>
+        <w:rFonts w:cs="Times New Roman" w:hint="default"/>
+      </w:rPr>
+    </w:lvl>
+    <w:lvl w:ilvl="1" w:tplc="04090019" w:tentative="1">
+      <w:start w:val="1"/>
+      <w:numFmt w:val="lowerLetter"/>
+      <w:lvlText w:val="%2."/>
+      <w:lvlJc w:val="left"/>
+      <w:pPr>
+        <w:ind w:left="1800" w:hanging="360"/>
+      </w:pPr>
+    </w:lvl>
+    <w:lvl w:ilvl="2" w:tplc="0409001B" w:tentative="1">
+      <w:start w:val="1"/>
+      <w:numFmt w:val="lowerRoman"/>
+      <w:lvlText w:val="%3."/>
+      <w:lvlJc w:val="right"/>
+      <w:pPr>
+        <w:ind w:left="2520" w:hanging="180"/>
+      </w:pPr>
+    </w:lvl>
+    <w:lvl w:ilvl="3" w:tplc="0409000F" w:tentative="1">
+      <w:start w:val="1"/>
+      <w:numFmt w:val="decimal"/>
+      <w:lvlText w:val="%4."/>
+      <w:lvlJc w:val="left"/>
+      <w:pPr>
+        <w:ind w:left="3240" w:hanging="360"/>
+      </w:pPr>
+    </w:lvl>
+    <w:lvl w:ilvl="4" w:tplc="04090019" w:tentative="1">
+      <w:start w:val="1"/>
+      <w:numFmt w:val="lowerLetter"/>
+      <w:lvlText w:val="%5."/>
+      <w:lvlJc w:val="left"/>
+      <w:pPr>
+        <w:ind w:left="3960" w:hanging="360"/>
+      </w:pPr>
+    </w:lvl>
+    <w:lvl w:ilvl="5" w:tplc="0409001B" w:tentative="1">
+      <w:start w:val="1"/>
+      <w:numFmt w:val="lowerRoman"/>
+      <w:lvlText w:val="%6."/>
+      <w:lvlJc w:val="right"/>
+      <w:pPr>
+        <w:ind w:left="4680" w:hanging="180"/>
+      </w:pPr>
+    </w:lvl>
+    <w:lvl w:ilvl="6" w:tplc="0409000F" w:tentative="1">
+      <w:start w:val="1"/>
+      <w:numFmt w:val="decimal"/>
+      <w:lvlText w:val="%7."/>
+      <w:lvlJc w:val="left"/>
+      <w:pPr>
+        <w:ind w:left="5400" w:hanging="360"/>
+      </w:pPr>
+    </w:lvl>
+    <w:lvl w:ilvl="7" w:tplc="04090019" w:tentative="1">
+      <w:start w:val="1"/>
+      <w:numFmt w:val="lowerLetter"/>
+      <w:lvlText w:val="%8."/>
+      <w:lvlJc w:val="left"/>
+      <w:pPr>
+        <w:ind w:left="6120" w:hanging="360"/>
+      </w:pPr>
+    </w:lvl>
+    <w:lvl w:ilvl="8" w:tplc="0409001B" w:tentative="1">
+      <w:start w:val="1"/>
+      <w:numFmt w:val="lowerRoman"/>
+      <w:lvlText w:val="%9."/>
+      <w:lvlJc w:val="right"/>
+      <w:pPr>
+        <w:ind w:left="6840" w:hanging="180"/>
+      </w:pPr>
+    </w:lvl>
+  </w:abstractNum>
+  <w:abstractNum w:abstractNumId="14">
+    <w:nsid w:val="4F750338"/>
+    <w:multiLevelType w:val="multilevel"/>
+    <w:tmpl w:val="3320AA78"/>
+    <w:lvl w:ilvl="0">
+      <w:start w:val="1"/>
+      <w:numFmt w:val="decimal"/>
+      <w:lvlText w:val="%1"/>
+      <w:lvlJc w:val="left"/>
+      <w:pPr>
+        <w:ind w:left="705" w:hanging="705"/>
+      </w:pPr>
+      <w:rPr>
+        <w:rFonts w:hint="default"/>
+      </w:rPr>
+    </w:lvl>
+    <w:lvl w:ilvl="1">
+      <w:start w:val="2"/>
+      <w:numFmt w:val="decimal"/>
+      <w:lvlText w:val="%1-%2"/>
+      <w:lvlJc w:val="left"/>
+      <w:pPr>
+        <w:ind w:left="900" w:hanging="720"/>
+      </w:pPr>
+      <w:rPr>
+        <w:rFonts w:hint="default"/>
+      </w:rPr>
+    </w:lvl>
+    <w:lvl w:ilvl="2">
+      <w:start w:val="1"/>
+      <w:numFmt w:val="decimal"/>
+      <w:lvlText w:val="%1-%2-%3"/>
+      <w:lvlJc w:val="left"/>
+      <w:pPr>
+        <w:ind w:left="1080" w:hanging="720"/>
+      </w:pPr>
+      <w:rPr>
+        <w:rFonts w:hint="default"/>
+      </w:rPr>
+    </w:lvl>
+    <w:lvl w:ilvl="3">
+      <w:start w:val="1"/>
+      <w:numFmt w:val="decimal"/>
+      <w:lvlText w:val="%1-%2-%3.%4"/>
+      <w:lvlJc w:val="left"/>
+      <w:pPr>
+        <w:ind w:left="1620" w:hanging="1080"/>
+      </w:pPr>
+      <w:rPr>
+        <w:rFonts w:hint="default"/>
+      </w:rPr>
+    </w:lvl>
+    <w:lvl w:ilvl="4">
+      <w:start w:val="1"/>
+      <w:numFmt w:val="decimal"/>
+      <w:lvlText w:val="%1-%2-%3.%4.%5"/>
+      <w:lvlJc w:val="left"/>
+      <w:pPr>
+        <w:ind w:left="2160" w:hanging="1440"/>
+      </w:pPr>
+      <w:rPr>
+        <w:rFonts w:hint="default"/>
+      </w:rPr>
+    </w:lvl>
+    <w:lvl w:ilvl="5">
+      <w:start w:val="1"/>
+      <w:numFmt w:val="decimal"/>
+      <w:lvlText w:val="%1-%2-%3.%4.%5.%6"/>
+      <w:lvlJc w:val="left"/>
+      <w:pPr>
+        <w:ind w:left="2340" w:hanging="1440"/>
+      </w:pPr>
+      <w:rPr>
+        <w:rFonts w:hint="default"/>
+      </w:rPr>
+    </w:lvl>
+    <w:lvl w:ilvl="6">
+      <w:start w:val="1"/>
+      <w:numFmt w:val="decimal"/>
+      <w:lvlText w:val="%1-%2-%3.%4.%5.%6.%7"/>
+      <w:lvlJc w:val="left"/>
+      <w:pPr>
+        <w:ind w:left="2880" w:hanging="1800"/>
+      </w:pPr>
+      <w:rPr>
+        <w:rFonts w:hint="default"/>
+      </w:rPr>
+    </w:lvl>
+    <w:lvl w:ilvl="7">
+      <w:start w:val="1"/>
+      <w:numFmt w:val="decimal"/>
+      <w:lvlText w:val="%1-%2-%3.%4.%5.%6.%7.%8"/>
+      <w:lvlJc w:val="left"/>
+      <w:pPr>
+        <w:ind w:left="3420" w:hanging="2160"/>
+      </w:pPr>
+      <w:rPr>
+        <w:rFonts w:hint="default"/>
+      </w:rPr>
+    </w:lvl>
+    <w:lvl w:ilvl="8">
+      <w:start w:val="1"/>
+      <w:numFmt w:val="decimal"/>
+      <w:lvlText w:val="%1-%2-%3.%4.%5.%6.%7.%8.%9"/>
+      <w:lvlJc w:val="left"/>
+      <w:pPr>
+        <w:ind w:left="3600" w:hanging="2160"/>
+      </w:pPr>
+      <w:rPr>
+        <w:rFonts w:hint="default"/>
+      </w:rPr>
+    </w:lvl>
+  </w:abstractNum>
+  <w:abstractNum w:abstractNumId="15">
+    <w:nsid w:val="514504D8"/>
+    <w:multiLevelType w:val="hybridMultilevel"/>
+    <w:tmpl w:val="C3BC9EF4"/>
+    <w:lvl w:ilvl="0" w:tplc="7DE64A32">
+      <w:start w:val="1"/>
+      <w:numFmt w:val="arabicAlpha"/>
+      <w:lvlText w:val="%1-"/>
+      <w:lvlJc w:val="left"/>
+      <w:pPr>
+        <w:ind w:left="1080" w:hanging="360"/>
+      </w:pPr>
+      <w:rPr>
+        <w:rFonts w:cs="Times New Roman" w:hint="default"/>
+      </w:rPr>
+    </w:lvl>
+    <w:lvl w:ilvl="1" w:tplc="04090019" w:tentative="1">
+      <w:start w:val="1"/>
+      <w:numFmt w:val="lowerLetter"/>
+      <w:lvlText w:val="%2."/>
+      <w:lvlJc w:val="left"/>
+      <w:pPr>
+        <w:ind w:left="1800" w:hanging="360"/>
+      </w:pPr>
+    </w:lvl>
+    <w:lvl w:ilvl="2" w:tplc="0409001B" w:tentative="1">
+      <w:start w:val="1"/>
+      <w:numFmt w:val="lowerRoman"/>
+      <w:lvlText w:val="%3."/>
+      <w:lvlJc w:val="right"/>
+      <w:pPr>
+        <w:ind w:left="2520" w:hanging="180"/>
+      </w:pPr>
+    </w:lvl>
+    <w:lvl w:ilvl="3" w:tplc="0409000F" w:tentative="1">
+      <w:start w:val="1"/>
+      <w:numFmt w:val="decimal"/>
+      <w:lvlText w:val="%4."/>
+      <w:lvlJc w:val="left"/>
+      <w:pPr>
+        <w:ind w:left="3240" w:hanging="360"/>
+      </w:pPr>
+    </w:lvl>
+    <w:lvl w:ilvl="4" w:tplc="04090019" w:tentative="1">
+      <w:start w:val="1"/>
+      <w:numFmt w:val="lowerLetter"/>
+      <w:lvlText w:val="%5."/>
+      <w:lvlJc w:val="left"/>
+      <w:pPr>
+        <w:ind w:left="3960" w:hanging="360"/>
+      </w:pPr>
+    </w:lvl>
+    <w:lvl w:ilvl="5" w:tplc="0409001B" w:tentative="1">
+      <w:start w:val="1"/>
+      <w:numFmt w:val="lowerRoman"/>
+      <w:lvlText w:val="%6."/>
+      <w:lvlJc w:val="right"/>
+      <w:pPr>
+        <w:ind w:left="4680" w:hanging="180"/>
+      </w:pPr>
+    </w:lvl>
+    <w:lvl w:ilvl="6" w:tplc="0409000F" w:tentative="1">
+      <w:start w:val="1"/>
+      <w:numFmt w:val="decimal"/>
+      <w:lvlText w:val="%7."/>
+      <w:lvlJc w:val="left"/>
+      <w:pPr>
+        <w:ind w:left="5400" w:hanging="360"/>
+      </w:pPr>
+    </w:lvl>
+    <w:lvl w:ilvl="7" w:tplc="04090019" w:tentative="1">
+      <w:start w:val="1"/>
+      <w:numFmt w:val="lowerLetter"/>
+      <w:lvlText w:val="%8."/>
+      <w:lvlJc w:val="left"/>
+      <w:pPr>
+        <w:ind w:left="6120" w:hanging="360"/>
+      </w:pPr>
+    </w:lvl>
+    <w:lvl w:ilvl="8" w:tplc="0409001B" w:tentative="1">
+      <w:start w:val="1"/>
+      <w:numFmt w:val="lowerRoman"/>
+      <w:lvlText w:val="%9."/>
+      <w:lvlJc w:val="right"/>
+      <w:pPr>
+        <w:ind w:left="6840" w:hanging="180"/>
+      </w:pPr>
+    </w:lvl>
+  </w:abstractNum>
+  <w:abstractNum w:abstractNumId="16">
     <w:nsid w:val="520D0808"/>
     <w:multiLevelType w:val="multilevel"/>
     <w:tmpl w:val="B7D4EFA0"/>
@@ -3061,7 +4596,7 @@
       </w:rPr>
     </w:lvl>
   </w:abstractNum>
-  <w:abstractNum w:abstractNumId="7">
+  <w:abstractNum w:abstractNumId="17">
     <w:nsid w:val="619B511D"/>
     <w:multiLevelType w:val="hybridMultilevel"/>
     <w:tmpl w:val="27AEAF12"/>
@@ -3150,7 +4685,7 @@
       </w:pPr>
     </w:lvl>
   </w:abstractNum>
-  <w:abstractNum w:abstractNumId="8">
+  <w:abstractNum w:abstractNumId="18">
     <w:nsid w:val="75D117F2"/>
     <w:multiLevelType w:val="hybridMultilevel"/>
     <w:tmpl w:val="B23C59CC"/>
@@ -3263,7 +4798,7 @@
       </w:rPr>
     </w:lvl>
   </w:abstractNum>
-  <w:abstractNum w:abstractNumId="9">
+  <w:abstractNum w:abstractNumId="19">
     <w:nsid w:val="7F3F555C"/>
     <w:multiLevelType w:val="hybridMultilevel"/>
     <w:tmpl w:val="9ED00654"/>
@@ -3354,34 +4889,64 @@
     </w:lvl>
   </w:abstractNum>
   <w:num w:numId="1">
-    <w:abstractNumId w:val="2"/>
+    <w:abstractNumId w:val="6"/>
   </w:num>
   <w:num w:numId="2">
-    <w:abstractNumId w:val="9"/>
+    <w:abstractNumId w:val="19"/>
   </w:num>
   <w:num w:numId="3">
-    <w:abstractNumId w:val="7"/>
+    <w:abstractNumId w:val="17"/>
   </w:num>
   <w:num w:numId="4">
-    <w:abstractNumId w:val="1"/>
+    <w:abstractNumId w:val="3"/>
   </w:num>
   <w:num w:numId="5">
-    <w:abstractNumId w:val="8"/>
+    <w:abstractNumId w:val="18"/>
   </w:num>
   <w:num w:numId="6">
-    <w:abstractNumId w:val="5"/>
+    <w:abstractNumId w:val="12"/>
   </w:num>
   <w:num w:numId="7">
-    <w:abstractNumId w:val="4"/>
+    <w:abstractNumId w:val="10"/>
   </w:num>
   <w:num w:numId="8">
     <w:abstractNumId w:val="0"/>
   </w:num>
   <w:num w:numId="9">
-    <w:abstractNumId w:val="3"/>
+    <w:abstractNumId w:val="8"/>
   </w:num>
   <w:num w:numId="10">
-    <w:abstractNumId w:val="6"/>
+    <w:abstractNumId w:val="16"/>
+  </w:num>
+  <w:num w:numId="11">
+    <w:abstractNumId w:val="9"/>
+  </w:num>
+  <w:num w:numId="12">
+    <w:abstractNumId w:val="14"/>
+  </w:num>
+  <w:num w:numId="13">
+    <w:abstractNumId w:val="4"/>
+  </w:num>
+  <w:num w:numId="14">
+    <w:abstractNumId w:val="15"/>
+  </w:num>
+  <w:num w:numId="15">
+    <w:abstractNumId w:val="13"/>
+  </w:num>
+  <w:num w:numId="16">
+    <w:abstractNumId w:val="7"/>
+  </w:num>
+  <w:num w:numId="17">
+    <w:abstractNumId w:val="1"/>
+  </w:num>
+  <w:num w:numId="18">
+    <w:abstractNumId w:val="2"/>
+  </w:num>
+  <w:num w:numId="19">
+    <w:abstractNumId w:val="5"/>
+  </w:num>
+  <w:num w:numId="20">
+    <w:abstractNumId w:val="11"/>
   </w:num>
 </w:numbering>
 </file>

</xml_diff>

<commit_message>
more fixes to chapter one
</commit_message>
<xml_diff>
--- a/الفصل الأول.docx
+++ b/الفصل الأول.docx
@@ -656,7 +656,7 @@
         <w:ind w:left="720"/>
         <w:rPr>
           <w:rStyle w:val="fontstyle01"/>
-          <w:rFonts w:asciiTheme="majorBidi" w:hAnsiTheme="majorBidi" w:cs="Times New Roman" w:hint="cs"/>
+          <w:rFonts w:asciiTheme="majorBidi" w:hAnsiTheme="majorBidi" w:cs="Times New Roman"/>
           <w:rtl/>
         </w:rPr>
       </w:pPr>
@@ -757,7 +757,7 @@
         <w:jc w:val="left"/>
         <w:rPr>
           <w:rStyle w:val="CharAttribute7"/>
-          <w:rFonts w:asciiTheme="majorBidi" w:eastAsia="Batang" w:hAnsiTheme="majorBidi" w:hint="cs"/>
+          <w:rFonts w:asciiTheme="majorBidi" w:eastAsia="Batang" w:hAnsiTheme="majorBidi"/>
           <w:sz w:val="28"/>
           <w:szCs w:val="28"/>
           <w:rtl/>
@@ -1564,7 +1564,7 @@
         <w:spacing w:line="288" w:lineRule="auto"/>
         <w:rPr>
           <w:rStyle w:val="CharAttribute7"/>
-          <w:rFonts w:ascii="Times New Roman" w:eastAsia="Calibri" w:hint="cs"/>
+          <w:rFonts w:ascii="Times New Roman" w:eastAsia="Calibri"/>
           <w:b w:val="0"/>
           <w:sz w:val="28"/>
           <w:szCs w:val="28"/>
@@ -1589,7 +1589,47 @@
           <w:szCs w:val="28"/>
           <w:rtl/>
         </w:rPr>
-        <w:t>المتعلقة بحركة السير العامة وتفير البيانات الزامة لمنع حدوث الاختناقات المرورية وتقليل الزحمة .</w:t>
+        <w:t>المتعلقة بحركة السير العامة وت</w:t>
+      </w:r>
+      <w:r>
+        <w:rPr>
+          <w:rStyle w:val="CharAttribute2"/>
+          <w:rFonts w:ascii="Times New Roman" w:eastAsia="Batang" w:hint="cs"/>
+          <w:sz w:val="28"/>
+          <w:szCs w:val="28"/>
+          <w:rtl/>
+        </w:rPr>
+        <w:t>وفي</w:t>
+      </w:r>
+      <w:r>
+        <w:rPr>
+          <w:rStyle w:val="CharAttribute2"/>
+          <w:rFonts w:ascii="Times New Roman" w:eastAsia="Batang"/>
+          <w:sz w:val="28"/>
+          <w:szCs w:val="28"/>
+          <w:rtl/>
+        </w:rPr>
+        <w:t>ر البيانات ال</w:t>
+      </w:r>
+      <w:r>
+        <w:rPr>
+          <w:rStyle w:val="CharAttribute2"/>
+          <w:rFonts w:ascii="Times New Roman" w:eastAsia="Batang" w:hint="cs"/>
+          <w:sz w:val="28"/>
+          <w:szCs w:val="28"/>
+          <w:rtl/>
+        </w:rPr>
+        <w:t>لا</w:t>
+      </w:r>
+      <w:r>
+        <w:rPr>
+          <w:rStyle w:val="CharAttribute2"/>
+          <w:rFonts w:ascii="Times New Roman" w:eastAsia="Batang"/>
+          <w:sz w:val="28"/>
+          <w:szCs w:val="28"/>
+          <w:rtl/>
+        </w:rPr>
+        <w:t>زامة لمنع حدوث الاختناقات المرورية وتقليل الزحمة .</w:t>
       </w:r>
     </w:p>
     <w:p>
@@ -2524,7 +2564,7 @@
         <w:spacing w:line="288" w:lineRule="auto"/>
         <w:jc w:val="both"/>
         <w:rPr>
-          <w:rFonts w:asciiTheme="majorBidi" w:eastAsia="Calibri" w:hAnsiTheme="majorBidi" w:cstheme="majorBidi" w:hint="cs"/>
+          <w:rFonts w:asciiTheme="majorBidi" w:eastAsia="Calibri" w:hAnsiTheme="majorBidi" w:cstheme="majorBidi"/>
           <w:sz w:val="32"/>
           <w:szCs w:val="32"/>
           <w:rtl/>
@@ -2701,6 +2741,16 @@
           <w:rtl/>
         </w:rPr>
         <w:t>:</w:t>
+      </w:r>
+      <w:r>
+        <w:rPr>
+          <w:rStyle w:val="CharAttribute2"/>
+          <w:rFonts w:asciiTheme="majorBidi" w:eastAsia="Batang" w:hAnsiTheme="majorBidi" w:cstheme="majorBidi"/>
+          <w:b/>
+          <w:bCs/>
+          <w:szCs w:val="32"/>
+        </w:rPr>
+        <w:t xml:space="preserve"> </w:t>
       </w:r>
     </w:p>
     <w:p>

</xml_diff>

<commit_message>
ahhh... analisys (inputs and processes)
</commit_message>
<xml_diff>
--- a/الفصل الأول.docx
+++ b/الفصل الأول.docx
@@ -11,9 +11,8 @@
           <w:rFonts w:asciiTheme="minorHAnsi" w:hAnsiTheme="minorHAnsi" w:cstheme="minorHAnsi"/>
           <w:b/>
           <w:bCs/>
-          <w:sz w:val="36"/>
-          <w:szCs w:val="36"/>
-          <w:u w:val="single"/>
+          <w:sz w:val="40"/>
+          <w:szCs w:val="40"/>
           <w:rtl/>
         </w:rPr>
       </w:pPr>
@@ -23,9 +22,8 @@
           <w:rFonts w:asciiTheme="minorHAnsi" w:hAnsiTheme="minorHAnsi" w:cstheme="minorHAnsi"/>
           <w:b/>
           <w:bCs/>
-          <w:sz w:val="36"/>
-          <w:szCs w:val="36"/>
-          <w:u w:val="single"/>
+          <w:sz w:val="40"/>
+          <w:szCs w:val="40"/>
           <w:rtl/>
         </w:rPr>
         <w:t>رصد حركة المرور باستخدام الرؤية بالحاسوب</w:t>
@@ -1424,6 +1422,7 @@
           <w:szCs w:val="32"/>
           <w:rtl/>
         </w:rPr>
+        <w:lastRenderedPageBreak/>
         <w:t xml:space="preserve"> </w:t>
       </w:r>
       <w:r>
@@ -1481,7 +1480,6 @@
           <w:szCs w:val="28"/>
           <w:rtl/>
         </w:rPr>
-        <w:lastRenderedPageBreak/>
         <w:t>عدم معرفة الطرق التي من المتوقع ان تكون بها زحمة</w:t>
       </w:r>
       <w:r>
@@ -2717,7 +2715,6 @@
           <w:szCs w:val="32"/>
           <w:rtl/>
         </w:rPr>
-        <w:lastRenderedPageBreak/>
         <w:t>أدوات البحث</w:t>
       </w:r>
       <w:r>

</xml_diff>